<commit_message>
Implementación Costos y Conclusiones corregidas.
</commit_message>
<xml_diff>
--- a/Tablas_Ponderacion.docx
+++ b/Tablas_Ponderacion.docx
@@ -5,7 +5,7 @@
     <w:tbl>
       <w:tblPr>
         <w:tblStyle w:val="Tablaconcuadrcula5oscura-nfasis2"/>
-        <w:tblW w:w="8974" w:type="dxa"/>
+        <w:tblW w:w="9351" w:type="dxa"/>
         <w:tblLook w:val="04A0" w:firstRow="1" w:lastRow="0" w:firstColumn="1" w:lastColumn="0" w:noHBand="0" w:noVBand="1"/>
       </w:tblPr>
       <w:tblGrid>
@@ -15,6 +15,7 @@
         <w:gridCol w:w="1817"/>
         <w:gridCol w:w="1222"/>
         <w:gridCol w:w="1176"/>
+        <w:gridCol w:w="377"/>
       </w:tblGrid>
       <w:tr>
         <w:trPr>
@@ -121,6 +122,18 @@
             </w:pPr>
           </w:p>
         </w:tc>
+        <w:tc>
+          <w:tcPr>
+            <w:tcW w:w="377" w:type="dxa"/>
+            <w:shd w:val="clear" w:color="auto" w:fill="auto"/>
+          </w:tcPr>
+          <w:p>
+            <w:pPr>
+              <w:jc w:val="center"/>
+              <w:cnfStyle w:val="100000000000" w:firstRow="1" w:lastRow="0" w:firstColumn="0" w:lastColumn="0" w:oddVBand="0" w:evenVBand="0" w:oddHBand="0" w:evenHBand="0" w:firstRowFirstColumn="0" w:firstRowLastColumn="0" w:lastRowFirstColumn="0" w:lastRowLastColumn="0"/>
+            </w:pPr>
+          </w:p>
+        </w:tc>
       </w:tr>
       <w:tr>
         <w:trPr>
@@ -313,6 +326,25 @@
             </w:r>
           </w:p>
         </w:tc>
+        <w:tc>
+          <w:tcPr>
+            <w:tcW w:w="377" w:type="dxa"/>
+            <w:shd w:val="clear" w:color="auto" w:fill="auto"/>
+          </w:tcPr>
+          <w:p>
+            <w:pPr>
+              <w:jc w:val="center"/>
+              <w:cnfStyle w:val="000000100000" w:firstRow="0" w:lastRow="0" w:firstColumn="0" w:lastColumn="0" w:oddVBand="0" w:evenVBand="0" w:oddHBand="1" w:evenHBand="0" w:firstRowFirstColumn="0" w:firstRowLastColumn="0" w:lastRowFirstColumn="0" w:lastRowLastColumn="0"/>
+              <w:rPr>
+                <w:b/>
+                <w:bCs/>
+                <w:i/>
+                <w:iCs/>
+                <w:color w:val="FFFFFF" w:themeColor="background1"/>
+              </w:rPr>
+            </w:pPr>
+          </w:p>
+        </w:tc>
       </w:tr>
       <w:tr>
         <w:trPr>
@@ -445,6 +477,26 @@
               </w:rPr>
               <w:t>0.50000</w:t>
             </w:r>
+          </w:p>
+        </w:tc>
+        <w:tc>
+          <w:tcPr>
+            <w:tcW w:w="377" w:type="dxa"/>
+            <w:shd w:val="clear" w:color="auto" w:fill="auto"/>
+          </w:tcPr>
+          <w:p>
+            <w:pPr>
+              <w:jc w:val="center"/>
+              <w:cnfStyle w:val="000000000000" w:firstRow="0" w:lastRow="0" w:firstColumn="0" w:lastColumn="0" w:oddVBand="0" w:evenVBand="0" w:oddHBand="0" w:evenHBand="0" w:firstRowFirstColumn="0" w:firstRowLastColumn="0" w:lastRowFirstColumn="0" w:lastRowLastColumn="0"/>
+              <w:rPr>
+                <w:b/>
+                <w:bCs/>
+                <w:i/>
+                <w:iCs/>
+                <w:color w:val="FF0000"/>
+                <w:u w:val="single"/>
+              </w:rPr>
+            </w:pPr>
           </w:p>
         </w:tc>
       </w:tr>
@@ -570,6 +622,24 @@
             </w:r>
           </w:p>
         </w:tc>
+        <w:tc>
+          <w:tcPr>
+            <w:tcW w:w="377" w:type="dxa"/>
+            <w:shd w:val="clear" w:color="auto" w:fill="auto"/>
+          </w:tcPr>
+          <w:p>
+            <w:pPr>
+              <w:jc w:val="center"/>
+              <w:cnfStyle w:val="000000100000" w:firstRow="0" w:lastRow="0" w:firstColumn="0" w:lastColumn="0" w:oddVBand="0" w:evenVBand="0" w:oddHBand="1" w:evenHBand="0" w:firstRowFirstColumn="0" w:firstRowLastColumn="0" w:lastRowFirstColumn="0" w:lastRowLastColumn="0"/>
+              <w:rPr>
+                <w:b/>
+                <w:bCs/>
+                <w:i/>
+                <w:iCs/>
+              </w:rPr>
+            </w:pPr>
+          </w:p>
+        </w:tc>
       </w:tr>
       <w:tr>
         <w:trPr>
@@ -692,8 +762,24 @@
             </w:r>
           </w:p>
         </w:tc>
-        <w:bookmarkStart w:id="1" w:name="_GoBack"/>
-        <w:bookmarkEnd w:id="1"/>
+        <w:tc>
+          <w:tcPr>
+            <w:tcW w:w="377" w:type="dxa"/>
+            <w:shd w:val="clear" w:color="auto" w:fill="auto"/>
+          </w:tcPr>
+          <w:p>
+            <w:pPr>
+              <w:jc w:val="center"/>
+              <w:cnfStyle w:val="000000000000" w:firstRow="0" w:lastRow="0" w:firstColumn="0" w:lastColumn="0" w:oddVBand="0" w:evenVBand="0" w:oddHBand="0" w:evenHBand="0" w:firstRowFirstColumn="0" w:firstRowLastColumn="0" w:lastRowFirstColumn="0" w:lastRowLastColumn="0"/>
+              <w:rPr>
+                <w:b/>
+                <w:bCs/>
+                <w:i/>
+                <w:iCs/>
+              </w:rPr>
+            </w:pPr>
+          </w:p>
+        </w:tc>
       </w:tr>
       <w:tr>
         <w:trPr>
@@ -794,6 +880,18 @@
             </w:r>
           </w:p>
         </w:tc>
+        <w:tc>
+          <w:tcPr>
+            <w:tcW w:w="377" w:type="dxa"/>
+            <w:shd w:val="clear" w:color="auto" w:fill="auto"/>
+          </w:tcPr>
+          <w:p>
+            <w:pPr>
+              <w:jc w:val="center"/>
+              <w:cnfStyle w:val="000000100000" w:firstRow="0" w:lastRow="0" w:firstColumn="0" w:lastColumn="0" w:oddVBand="0" w:evenVBand="0" w:oddHBand="1" w:evenHBand="0" w:firstRowFirstColumn="0" w:firstRowLastColumn="0" w:lastRowFirstColumn="0" w:lastRowLastColumn="0"/>
+            </w:pPr>
+          </w:p>
+        </w:tc>
       </w:tr>
       <w:tr>
         <w:trPr>
@@ -884,6 +982,18 @@
             <w:noWrap/>
             <w:vAlign w:val="center"/>
             <w:hideMark/>
+          </w:tcPr>
+          <w:p>
+            <w:pPr>
+              <w:jc w:val="center"/>
+              <w:cnfStyle w:val="000000000000" w:firstRow="0" w:lastRow="0" w:firstColumn="0" w:lastColumn="0" w:oddVBand="0" w:evenVBand="0" w:oddHBand="0" w:evenHBand="0" w:firstRowFirstColumn="0" w:firstRowLastColumn="0" w:lastRowFirstColumn="0" w:lastRowLastColumn="0"/>
+            </w:pPr>
+          </w:p>
+        </w:tc>
+        <w:tc>
+          <w:tcPr>
+            <w:tcW w:w="377" w:type="dxa"/>
+            <w:shd w:val="clear" w:color="auto" w:fill="auto"/>
           </w:tcPr>
           <w:p>
             <w:pPr>
@@ -931,7 +1041,6 @@
                 <w:color w:val="FFFFFF" w:themeColor="background1"/>
               </w:rPr>
             </w:pPr>
-            <w:proofErr w:type="spellStart"/>
             <w:r>
               <w:rPr>
                 <w:b/>
@@ -940,7 +1049,6 @@
               </w:rPr>
               <w:t>Rosbot</w:t>
             </w:r>
-            <w:proofErr w:type="spellEnd"/>
           </w:p>
         </w:tc>
         <w:tc>
@@ -1057,6 +1165,25 @@
               </w:rPr>
               <w:t>Promedio</w:t>
             </w:r>
+          </w:p>
+        </w:tc>
+        <w:tc>
+          <w:tcPr>
+            <w:tcW w:w="377" w:type="dxa"/>
+            <w:shd w:val="clear" w:color="auto" w:fill="auto"/>
+          </w:tcPr>
+          <w:p>
+            <w:pPr>
+              <w:jc w:val="center"/>
+              <w:cnfStyle w:val="000000100000" w:firstRow="0" w:lastRow="0" w:firstColumn="0" w:lastColumn="0" w:oddVBand="0" w:evenVBand="0" w:oddHBand="1" w:evenHBand="0" w:firstRowFirstColumn="0" w:firstRowLastColumn="0" w:lastRowFirstColumn="0" w:lastRowLastColumn="0"/>
+              <w:rPr>
+                <w:b/>
+                <w:bCs/>
+                <w:i/>
+                <w:iCs/>
+                <w:color w:val="FFFFFF" w:themeColor="background1"/>
+              </w:rPr>
+            </w:pPr>
           </w:p>
         </w:tc>
       </w:tr>
@@ -1076,11 +1203,9 @@
             <w:pPr>
               <w:jc w:val="center"/>
             </w:pPr>
-            <w:proofErr w:type="spellStart"/>
             <w:r>
               <w:t>Rosbot</w:t>
             </w:r>
-            <w:proofErr w:type="spellEnd"/>
           </w:p>
         </w:tc>
         <w:tc>
@@ -1178,6 +1303,24 @@
               </w:rPr>
               <w:t>0.28571</w:t>
             </w:r>
+          </w:p>
+        </w:tc>
+        <w:tc>
+          <w:tcPr>
+            <w:tcW w:w="377" w:type="dxa"/>
+            <w:shd w:val="clear" w:color="auto" w:fill="auto"/>
+          </w:tcPr>
+          <w:p>
+            <w:pPr>
+              <w:jc w:val="center"/>
+              <w:cnfStyle w:val="000000000000" w:firstRow="0" w:lastRow="0" w:firstColumn="0" w:lastColumn="0" w:oddVBand="0" w:evenVBand="0" w:oddHBand="0" w:evenHBand="0" w:firstRowFirstColumn="0" w:firstRowLastColumn="0" w:lastRowFirstColumn="0" w:lastRowLastColumn="0"/>
+              <w:rPr>
+                <w:b/>
+                <w:bCs/>
+                <w:i/>
+                <w:iCs/>
+              </w:rPr>
+            </w:pPr>
           </w:p>
         </w:tc>
       </w:tr>
@@ -1310,6 +1453,26 @@
             </w:r>
           </w:p>
         </w:tc>
+        <w:tc>
+          <w:tcPr>
+            <w:tcW w:w="377" w:type="dxa"/>
+            <w:shd w:val="clear" w:color="auto" w:fill="auto"/>
+          </w:tcPr>
+          <w:p>
+            <w:pPr>
+              <w:jc w:val="center"/>
+              <w:cnfStyle w:val="000000100000" w:firstRow="0" w:lastRow="0" w:firstColumn="0" w:lastColumn="0" w:oddVBand="0" w:evenVBand="0" w:oddHBand="1" w:evenHBand="0" w:firstRowFirstColumn="0" w:firstRowLastColumn="0" w:lastRowFirstColumn="0" w:lastRowLastColumn="0"/>
+              <w:rPr>
+                <w:b/>
+                <w:bCs/>
+                <w:i/>
+                <w:iCs/>
+                <w:color w:val="FF0000"/>
+                <w:u w:val="single"/>
+              </w:rPr>
+            </w:pPr>
+          </w:p>
+        </w:tc>
       </w:tr>
       <w:tr>
         <w:trPr>
@@ -1427,6 +1590,24 @@
               </w:rPr>
               <w:t>0.14286</w:t>
             </w:r>
+          </w:p>
+        </w:tc>
+        <w:tc>
+          <w:tcPr>
+            <w:tcW w:w="377" w:type="dxa"/>
+            <w:shd w:val="clear" w:color="auto" w:fill="auto"/>
+          </w:tcPr>
+          <w:p>
+            <w:pPr>
+              <w:jc w:val="center"/>
+              <w:cnfStyle w:val="000000000000" w:firstRow="0" w:lastRow="0" w:firstColumn="0" w:lastColumn="0" w:oddVBand="0" w:evenVBand="0" w:oddHBand="0" w:evenHBand="0" w:firstRowFirstColumn="0" w:firstRowLastColumn="0" w:lastRowFirstColumn="0" w:lastRowLastColumn="0"/>
+              <w:rPr>
+                <w:b/>
+                <w:bCs/>
+                <w:i/>
+                <w:iCs/>
+              </w:rPr>
+            </w:pPr>
           </w:p>
         </w:tc>
       </w:tr>
@@ -1529,6 +1710,18 @@
             </w:r>
           </w:p>
         </w:tc>
+        <w:tc>
+          <w:tcPr>
+            <w:tcW w:w="377" w:type="dxa"/>
+            <w:shd w:val="clear" w:color="auto" w:fill="auto"/>
+          </w:tcPr>
+          <w:p>
+            <w:pPr>
+              <w:jc w:val="center"/>
+              <w:cnfStyle w:val="000000100000" w:firstRow="0" w:lastRow="0" w:firstColumn="0" w:lastColumn="0" w:oddVBand="0" w:evenVBand="0" w:oddHBand="1" w:evenHBand="0" w:firstRowFirstColumn="0" w:firstRowLastColumn="0" w:lastRowFirstColumn="0" w:lastRowLastColumn="0"/>
+            </w:pPr>
+          </w:p>
+        </w:tc>
       </w:tr>
       <w:tr>
         <w:trPr>
@@ -1619,6 +1812,18 @@
             <w:noWrap/>
             <w:vAlign w:val="center"/>
             <w:hideMark/>
+          </w:tcPr>
+          <w:p>
+            <w:pPr>
+              <w:jc w:val="center"/>
+              <w:cnfStyle w:val="000000000000" w:firstRow="0" w:lastRow="0" w:firstColumn="0" w:lastColumn="0" w:oddVBand="0" w:evenVBand="0" w:oddHBand="0" w:evenHBand="0" w:firstRowFirstColumn="0" w:firstRowLastColumn="0" w:lastRowFirstColumn="0" w:lastRowLastColumn="0"/>
+            </w:pPr>
+          </w:p>
+        </w:tc>
+        <w:tc>
+          <w:tcPr>
+            <w:tcW w:w="377" w:type="dxa"/>
+            <w:shd w:val="clear" w:color="auto" w:fill="auto"/>
           </w:tcPr>
           <w:p>
             <w:pPr>
@@ -1666,7 +1871,6 @@
                 <w:color w:val="FFFFFF" w:themeColor="background1"/>
               </w:rPr>
             </w:pPr>
-            <w:proofErr w:type="spellStart"/>
             <w:r>
               <w:rPr>
                 <w:b/>
@@ -1675,7 +1879,6 @@
               </w:rPr>
               <w:t>Rosbot</w:t>
             </w:r>
-            <w:proofErr w:type="spellEnd"/>
           </w:p>
         </w:tc>
         <w:tc>
@@ -1792,6 +1995,25 @@
               </w:rPr>
               <w:t>Promedio</w:t>
             </w:r>
+          </w:p>
+        </w:tc>
+        <w:tc>
+          <w:tcPr>
+            <w:tcW w:w="377" w:type="dxa"/>
+            <w:shd w:val="clear" w:color="auto" w:fill="auto"/>
+          </w:tcPr>
+          <w:p>
+            <w:pPr>
+              <w:jc w:val="center"/>
+              <w:cnfStyle w:val="000000100000" w:firstRow="0" w:lastRow="0" w:firstColumn="0" w:lastColumn="0" w:oddVBand="0" w:evenVBand="0" w:oddHBand="1" w:evenHBand="0" w:firstRowFirstColumn="0" w:firstRowLastColumn="0" w:lastRowFirstColumn="0" w:lastRowLastColumn="0"/>
+              <w:rPr>
+                <w:b/>
+                <w:bCs/>
+                <w:i/>
+                <w:iCs/>
+                <w:color w:val="FFFFFF" w:themeColor="background1"/>
+              </w:rPr>
+            </w:pPr>
           </w:p>
         </w:tc>
       </w:tr>
@@ -1811,11 +2033,9 @@
             <w:pPr>
               <w:jc w:val="center"/>
             </w:pPr>
-            <w:proofErr w:type="spellStart"/>
             <w:r>
               <w:t>Rosbot</w:t>
             </w:r>
-            <w:proofErr w:type="spellEnd"/>
           </w:p>
         </w:tc>
         <w:tc>
@@ -1913,6 +2133,24 @@
               </w:rPr>
               <w:t>0.13208</w:t>
             </w:r>
+          </w:p>
+        </w:tc>
+        <w:tc>
+          <w:tcPr>
+            <w:tcW w:w="377" w:type="dxa"/>
+            <w:shd w:val="clear" w:color="auto" w:fill="auto"/>
+          </w:tcPr>
+          <w:p>
+            <w:pPr>
+              <w:jc w:val="center"/>
+              <w:cnfStyle w:val="000000000000" w:firstRow="0" w:lastRow="0" w:firstColumn="0" w:lastColumn="0" w:oddVBand="0" w:evenVBand="0" w:oddHBand="0" w:evenHBand="0" w:firstRowFirstColumn="0" w:firstRowLastColumn="0" w:lastRowFirstColumn="0" w:lastRowLastColumn="0"/>
+              <w:rPr>
+                <w:b/>
+                <w:bCs/>
+                <w:i/>
+                <w:iCs/>
+              </w:rPr>
+            </w:pPr>
           </w:p>
         </w:tc>
       </w:tr>
@@ -2035,6 +2273,24 @@
             </w:r>
           </w:p>
         </w:tc>
+        <w:tc>
+          <w:tcPr>
+            <w:tcW w:w="377" w:type="dxa"/>
+            <w:shd w:val="clear" w:color="auto" w:fill="auto"/>
+          </w:tcPr>
+          <w:p>
+            <w:pPr>
+              <w:jc w:val="center"/>
+              <w:cnfStyle w:val="000000100000" w:firstRow="0" w:lastRow="0" w:firstColumn="0" w:lastColumn="0" w:oddVBand="0" w:evenVBand="0" w:oddHBand="1" w:evenHBand="0" w:firstRowFirstColumn="0" w:firstRowLastColumn="0" w:lastRowFirstColumn="0" w:lastRowLastColumn="0"/>
+              <w:rPr>
+                <w:b/>
+                <w:bCs/>
+                <w:i/>
+                <w:iCs/>
+              </w:rPr>
+            </w:pPr>
+          </w:p>
+        </w:tc>
       </w:tr>
       <w:tr>
         <w:trPr>
@@ -2162,6 +2418,26 @@
               </w:rPr>
               <w:t>0.52830</w:t>
             </w:r>
+          </w:p>
+        </w:tc>
+        <w:tc>
+          <w:tcPr>
+            <w:tcW w:w="377" w:type="dxa"/>
+            <w:shd w:val="clear" w:color="auto" w:fill="auto"/>
+          </w:tcPr>
+          <w:p>
+            <w:pPr>
+              <w:jc w:val="center"/>
+              <w:cnfStyle w:val="000000000000" w:firstRow="0" w:lastRow="0" w:firstColumn="0" w:lastColumn="0" w:oddVBand="0" w:evenVBand="0" w:oddHBand="0" w:evenHBand="0" w:firstRowFirstColumn="0" w:firstRowLastColumn="0" w:lastRowFirstColumn="0" w:lastRowLastColumn="0"/>
+              <w:rPr>
+                <w:b/>
+                <w:bCs/>
+                <w:i/>
+                <w:iCs/>
+                <w:color w:val="FF0000"/>
+                <w:u w:val="single"/>
+              </w:rPr>
+            </w:pPr>
           </w:p>
         </w:tc>
       </w:tr>
@@ -2264,6 +2540,18 @@
             </w:r>
           </w:p>
         </w:tc>
+        <w:tc>
+          <w:tcPr>
+            <w:tcW w:w="377" w:type="dxa"/>
+            <w:shd w:val="clear" w:color="auto" w:fill="auto"/>
+          </w:tcPr>
+          <w:p>
+            <w:pPr>
+              <w:jc w:val="center"/>
+              <w:cnfStyle w:val="000000100000" w:firstRow="0" w:lastRow="0" w:firstColumn="0" w:lastColumn="0" w:oddVBand="0" w:evenVBand="0" w:oddHBand="1" w:evenHBand="0" w:firstRowFirstColumn="0" w:firstRowLastColumn="0" w:lastRowFirstColumn="0" w:lastRowLastColumn="0"/>
+            </w:pPr>
+          </w:p>
+        </w:tc>
       </w:tr>
       <w:tr>
         <w:trPr>
@@ -2354,6 +2642,18 @@
             <w:noWrap/>
             <w:vAlign w:val="center"/>
             <w:hideMark/>
+          </w:tcPr>
+          <w:p>
+            <w:pPr>
+              <w:jc w:val="center"/>
+              <w:cnfStyle w:val="000000000000" w:firstRow="0" w:lastRow="0" w:firstColumn="0" w:lastColumn="0" w:oddVBand="0" w:evenVBand="0" w:oddHBand="0" w:evenHBand="0" w:firstRowFirstColumn="0" w:firstRowLastColumn="0" w:lastRowFirstColumn="0" w:lastRowLastColumn="0"/>
+            </w:pPr>
+          </w:p>
+        </w:tc>
+        <w:tc>
+          <w:tcPr>
+            <w:tcW w:w="377" w:type="dxa"/>
+            <w:shd w:val="clear" w:color="auto" w:fill="auto"/>
           </w:tcPr>
           <w:p>
             <w:pPr>
@@ -2401,7 +2701,6 @@
                 <w:color w:val="FFFFFF" w:themeColor="background1"/>
               </w:rPr>
             </w:pPr>
-            <w:proofErr w:type="spellStart"/>
             <w:r>
               <w:rPr>
                 <w:b/>
@@ -2410,7 +2709,6 @@
               </w:rPr>
               <w:t>Rosbot</w:t>
             </w:r>
-            <w:proofErr w:type="spellEnd"/>
           </w:p>
         </w:tc>
         <w:tc>
@@ -2527,6 +2825,25 @@
               </w:rPr>
               <w:t>Promedio</w:t>
             </w:r>
+          </w:p>
+        </w:tc>
+        <w:tc>
+          <w:tcPr>
+            <w:tcW w:w="377" w:type="dxa"/>
+            <w:shd w:val="clear" w:color="auto" w:fill="auto"/>
+          </w:tcPr>
+          <w:p>
+            <w:pPr>
+              <w:jc w:val="center"/>
+              <w:cnfStyle w:val="000000100000" w:firstRow="0" w:lastRow="0" w:firstColumn="0" w:lastColumn="0" w:oddVBand="0" w:evenVBand="0" w:oddHBand="1" w:evenHBand="0" w:firstRowFirstColumn="0" w:firstRowLastColumn="0" w:lastRowFirstColumn="0" w:lastRowLastColumn="0"/>
+              <w:rPr>
+                <w:b/>
+                <w:bCs/>
+                <w:i/>
+                <w:iCs/>
+                <w:color w:val="FFFFFF" w:themeColor="background1"/>
+              </w:rPr>
+            </w:pPr>
           </w:p>
         </w:tc>
       </w:tr>
@@ -2549,7 +2866,6 @@
                 <w:u w:val="single"/>
               </w:rPr>
             </w:pPr>
-            <w:proofErr w:type="spellStart"/>
             <w:r>
               <w:rPr>
                 <w:color w:val="FF0000"/>
@@ -2557,7 +2873,6 @@
               </w:rPr>
               <w:t>Rosbot</w:t>
             </w:r>
-            <w:proofErr w:type="spellEnd"/>
           </w:p>
         </w:tc>
         <w:tc>
@@ -2658,6 +2973,26 @@
               </w:rPr>
               <w:t>0.53503</w:t>
             </w:r>
+          </w:p>
+        </w:tc>
+        <w:tc>
+          <w:tcPr>
+            <w:tcW w:w="377" w:type="dxa"/>
+            <w:shd w:val="clear" w:color="auto" w:fill="auto"/>
+          </w:tcPr>
+          <w:p>
+            <w:pPr>
+              <w:jc w:val="center"/>
+              <w:cnfStyle w:val="000000000000" w:firstRow="0" w:lastRow="0" w:firstColumn="0" w:lastColumn="0" w:oddVBand="0" w:evenVBand="0" w:oddHBand="0" w:evenHBand="0" w:firstRowFirstColumn="0" w:firstRowLastColumn="0" w:lastRowFirstColumn="0" w:lastRowLastColumn="0"/>
+              <w:rPr>
+                <w:b/>
+                <w:bCs/>
+                <w:i/>
+                <w:iCs/>
+                <w:color w:val="FF0000"/>
+                <w:u w:val="single"/>
+              </w:rPr>
+            </w:pPr>
           </w:p>
         </w:tc>
       </w:tr>
@@ -2780,6 +3115,24 @@
             </w:r>
           </w:p>
         </w:tc>
+        <w:tc>
+          <w:tcPr>
+            <w:tcW w:w="377" w:type="dxa"/>
+            <w:shd w:val="clear" w:color="auto" w:fill="auto"/>
+          </w:tcPr>
+          <w:p>
+            <w:pPr>
+              <w:jc w:val="center"/>
+              <w:cnfStyle w:val="000000100000" w:firstRow="0" w:lastRow="0" w:firstColumn="0" w:lastColumn="0" w:oddVBand="0" w:evenVBand="0" w:oddHBand="1" w:evenHBand="0" w:firstRowFirstColumn="0" w:firstRowLastColumn="0" w:lastRowFirstColumn="0" w:lastRowLastColumn="0"/>
+              <w:rPr>
+                <w:b/>
+                <w:bCs/>
+                <w:i/>
+                <w:iCs/>
+              </w:rPr>
+            </w:pPr>
+          </w:p>
+        </w:tc>
       </w:tr>
       <w:tr>
         <w:trPr>
@@ -2897,6 +3250,24 @@
               </w:rPr>
               <w:t>0.12102</w:t>
             </w:r>
+          </w:p>
+        </w:tc>
+        <w:tc>
+          <w:tcPr>
+            <w:tcW w:w="377" w:type="dxa"/>
+            <w:shd w:val="clear" w:color="auto" w:fill="auto"/>
+          </w:tcPr>
+          <w:p>
+            <w:pPr>
+              <w:jc w:val="center"/>
+              <w:cnfStyle w:val="000000000000" w:firstRow="0" w:lastRow="0" w:firstColumn="0" w:lastColumn="0" w:oddVBand="0" w:evenVBand="0" w:oddHBand="0" w:evenHBand="0" w:firstRowFirstColumn="0" w:firstRowLastColumn="0" w:lastRowFirstColumn="0" w:lastRowLastColumn="0"/>
+              <w:rPr>
+                <w:b/>
+                <w:bCs/>
+                <w:i/>
+                <w:iCs/>
+              </w:rPr>
+            </w:pPr>
           </w:p>
         </w:tc>
       </w:tr>
@@ -2999,6 +3370,18 @@
             </w:r>
           </w:p>
         </w:tc>
+        <w:tc>
+          <w:tcPr>
+            <w:tcW w:w="377" w:type="dxa"/>
+            <w:shd w:val="clear" w:color="auto" w:fill="auto"/>
+          </w:tcPr>
+          <w:p>
+            <w:pPr>
+              <w:jc w:val="center"/>
+              <w:cnfStyle w:val="000000100000" w:firstRow="0" w:lastRow="0" w:firstColumn="0" w:lastColumn="0" w:oddVBand="0" w:evenVBand="0" w:oddHBand="1" w:evenHBand="0" w:firstRowFirstColumn="0" w:firstRowLastColumn="0" w:lastRowFirstColumn="0" w:lastRowLastColumn="0"/>
+            </w:pPr>
+          </w:p>
+        </w:tc>
       </w:tr>
       <w:tr>
         <w:trPr>
@@ -3089,6 +3472,18 @@
             <w:noWrap/>
             <w:vAlign w:val="center"/>
             <w:hideMark/>
+          </w:tcPr>
+          <w:p>
+            <w:pPr>
+              <w:jc w:val="center"/>
+              <w:cnfStyle w:val="000000000000" w:firstRow="0" w:lastRow="0" w:firstColumn="0" w:lastColumn="0" w:oddVBand="0" w:evenVBand="0" w:oddHBand="0" w:evenHBand="0" w:firstRowFirstColumn="0" w:firstRowLastColumn="0" w:lastRowFirstColumn="0" w:lastRowLastColumn="0"/>
+            </w:pPr>
+          </w:p>
+        </w:tc>
+        <w:tc>
+          <w:tcPr>
+            <w:tcW w:w="377" w:type="dxa"/>
+            <w:shd w:val="clear" w:color="auto" w:fill="auto"/>
           </w:tcPr>
           <w:p>
             <w:pPr>
@@ -3249,6 +3644,18 @@
             </w:pPr>
           </w:p>
         </w:tc>
+        <w:tc>
+          <w:tcPr>
+            <w:tcW w:w="377" w:type="dxa"/>
+            <w:shd w:val="clear" w:color="auto" w:fill="auto"/>
+          </w:tcPr>
+          <w:p>
+            <w:pPr>
+              <w:jc w:val="center"/>
+              <w:cnfStyle w:val="000000100000" w:firstRow="0" w:lastRow="0" w:firstColumn="0" w:lastColumn="0" w:oddVBand="0" w:evenVBand="0" w:oddHBand="1" w:evenHBand="0" w:firstRowFirstColumn="0" w:firstRowLastColumn="0" w:lastRowFirstColumn="0" w:lastRowLastColumn="0"/>
+            </w:pPr>
+          </w:p>
+        </w:tc>
       </w:tr>
       <w:tr>
         <w:trPr>
@@ -3266,11 +3673,9 @@
             <w:pPr>
               <w:jc w:val="center"/>
             </w:pPr>
-            <w:proofErr w:type="spellStart"/>
             <w:r>
               <w:t>Rosbot</w:t>
             </w:r>
-            <w:proofErr w:type="spellEnd"/>
           </w:p>
         </w:tc>
         <w:tc>
@@ -3360,6 +3765,18 @@
             <w:noWrap/>
             <w:vAlign w:val="center"/>
             <w:hideMark/>
+          </w:tcPr>
+          <w:p>
+            <w:pPr>
+              <w:jc w:val="center"/>
+              <w:cnfStyle w:val="000000000000" w:firstRow="0" w:lastRow="0" w:firstColumn="0" w:lastColumn="0" w:oddVBand="0" w:evenVBand="0" w:oddHBand="0" w:evenHBand="0" w:firstRowFirstColumn="0" w:firstRowLastColumn="0" w:lastRowFirstColumn="0" w:lastRowLastColumn="0"/>
+            </w:pPr>
+          </w:p>
+        </w:tc>
+        <w:tc>
+          <w:tcPr>
+            <w:tcW w:w="377" w:type="dxa"/>
+            <w:shd w:val="clear" w:color="auto" w:fill="auto"/>
           </w:tcPr>
           <w:p>
             <w:pPr>
@@ -3496,6 +3913,18 @@
             </w:pPr>
           </w:p>
         </w:tc>
+        <w:tc>
+          <w:tcPr>
+            <w:tcW w:w="377" w:type="dxa"/>
+            <w:shd w:val="clear" w:color="auto" w:fill="auto"/>
+          </w:tcPr>
+          <w:p>
+            <w:pPr>
+              <w:jc w:val="center"/>
+              <w:cnfStyle w:val="000000100000" w:firstRow="0" w:lastRow="0" w:firstColumn="0" w:lastColumn="0" w:oddVBand="0" w:evenVBand="0" w:oddHBand="1" w:evenHBand="0" w:firstRowFirstColumn="0" w:firstRowLastColumn="0" w:lastRowFirstColumn="0" w:lastRowLastColumn="0"/>
+            </w:pPr>
+          </w:p>
+        </w:tc>
       </w:tr>
       <w:tr>
         <w:trPr>
@@ -3605,6 +4034,18 @@
             <w:noWrap/>
             <w:vAlign w:val="center"/>
             <w:hideMark/>
+          </w:tcPr>
+          <w:p>
+            <w:pPr>
+              <w:jc w:val="center"/>
+              <w:cnfStyle w:val="000000000000" w:firstRow="0" w:lastRow="0" w:firstColumn="0" w:lastColumn="0" w:oddVBand="0" w:evenVBand="0" w:oddHBand="0" w:evenHBand="0" w:firstRowFirstColumn="0" w:firstRowLastColumn="0" w:lastRowFirstColumn="0" w:lastRowLastColumn="0"/>
+            </w:pPr>
+          </w:p>
+        </w:tc>
+        <w:tc>
+          <w:tcPr>
+            <w:tcW w:w="377" w:type="dxa"/>
+            <w:shd w:val="clear" w:color="auto" w:fill="auto"/>
           </w:tcPr>
           <w:p>
             <w:pPr>
@@ -3714,6 +4155,18 @@
             <w:shd w:val="clear" w:color="auto" w:fill="auto"/>
             <w:noWrap/>
             <w:hideMark/>
+          </w:tcPr>
+          <w:p>
+            <w:pPr>
+              <w:jc w:val="center"/>
+              <w:cnfStyle w:val="000000100000" w:firstRow="0" w:lastRow="0" w:firstColumn="0" w:lastColumn="0" w:oddVBand="0" w:evenVBand="0" w:oddHBand="1" w:evenHBand="0" w:firstRowFirstColumn="0" w:firstRowLastColumn="0" w:lastRowFirstColumn="0" w:lastRowLastColumn="0"/>
+            </w:pPr>
+          </w:p>
+        </w:tc>
+        <w:tc>
+          <w:tcPr>
+            <w:tcW w:w="377" w:type="dxa"/>
+            <w:shd w:val="clear" w:color="auto" w:fill="auto"/>
           </w:tcPr>
           <w:p>
             <w:pPr>
@@ -3734,16 +4187,17 @@
     <w:tbl>
       <w:tblPr>
         <w:tblStyle w:val="Tablaconcuadrcula5oscura-nfasis2"/>
-        <w:tblW w:w="9037" w:type="dxa"/>
+        <w:tblW w:w="7967" w:type="dxa"/>
         <w:tblLook w:val="04A0" w:firstRow="1" w:lastRow="0" w:firstColumn="1" w:lastColumn="0" w:noHBand="0" w:noVBand="1"/>
       </w:tblPr>
       <w:tblGrid>
         <w:gridCol w:w="1659"/>
-        <w:gridCol w:w="1299"/>
-        <w:gridCol w:w="1864"/>
-        <w:gridCol w:w="1817"/>
-        <w:gridCol w:w="1222"/>
-        <w:gridCol w:w="1176"/>
+        <w:gridCol w:w="1227"/>
+        <w:gridCol w:w="1755"/>
+        <w:gridCol w:w="1711"/>
+        <w:gridCol w:w="1156"/>
+        <w:gridCol w:w="1098"/>
+        <w:gridCol w:w="222"/>
       </w:tblGrid>
       <w:tr>
         <w:trPr>
@@ -3753,7 +4207,7 @@
         <w:tc>
           <w:tcPr>
             <w:cnfStyle w:val="001000000000" w:firstRow="0" w:lastRow="0" w:firstColumn="1" w:lastColumn="0" w:oddVBand="0" w:evenVBand="0" w:oddHBand="0" w:evenHBand="0" w:firstRowFirstColumn="0" w:firstRowLastColumn="0" w:lastRowFirstColumn="0" w:lastRowLastColumn="0"/>
-            <w:tcW w:w="1659" w:type="dxa"/>
+            <w:tcW w:w="1656" w:type="dxa"/>
             <w:shd w:val="clear" w:color="auto" w:fill="auto"/>
             <w:noWrap/>
             <w:vAlign w:val="center"/>
@@ -3767,7 +4221,7 @@
         </w:tc>
         <w:tc>
           <w:tcPr>
-            <w:tcW w:w="1299" w:type="dxa"/>
+            <w:tcW w:w="1228" w:type="dxa"/>
             <w:shd w:val="clear" w:color="auto" w:fill="FFC000" w:themeFill="accent4"/>
             <w:noWrap/>
             <w:hideMark/>
@@ -3784,7 +4238,7 @@
         </w:tc>
         <w:tc>
           <w:tcPr>
-            <w:tcW w:w="1864" w:type="dxa"/>
+            <w:tcW w:w="1756" w:type="dxa"/>
             <w:shd w:val="clear" w:color="auto" w:fill="FFC000" w:themeFill="accent4"/>
             <w:noWrap/>
             <w:hideMark/>
@@ -3801,7 +4255,7 @@
         </w:tc>
         <w:tc>
           <w:tcPr>
-            <w:tcW w:w="1817" w:type="dxa"/>
+            <w:tcW w:w="1712" w:type="dxa"/>
             <w:shd w:val="clear" w:color="auto" w:fill="FFC000" w:themeFill="accent4"/>
             <w:noWrap/>
             <w:hideMark/>
@@ -3818,7 +4272,7 @@
         </w:tc>
         <w:tc>
           <w:tcPr>
-            <w:tcW w:w="1222" w:type="dxa"/>
+            <w:tcW w:w="1157" w:type="dxa"/>
             <w:shd w:val="clear" w:color="auto" w:fill="auto"/>
             <w:noWrap/>
             <w:vAlign w:val="center"/>
@@ -3833,11 +4287,23 @@
         </w:tc>
         <w:tc>
           <w:tcPr>
-            <w:tcW w:w="1176" w:type="dxa"/>
+            <w:tcW w:w="236" w:type="dxa"/>
             <w:shd w:val="clear" w:color="auto" w:fill="auto"/>
             <w:noWrap/>
             <w:vAlign w:val="center"/>
             <w:hideMark/>
+          </w:tcPr>
+          <w:p>
+            <w:pPr>
+              <w:jc w:val="center"/>
+              <w:cnfStyle w:val="100000000000" w:firstRow="1" w:lastRow="0" w:firstColumn="0" w:lastColumn="0" w:oddVBand="0" w:evenVBand="0" w:oddHBand="0" w:evenHBand="0" w:firstRowFirstColumn="0" w:firstRowLastColumn="0" w:lastRowFirstColumn="0" w:lastRowLastColumn="0"/>
+            </w:pPr>
+          </w:p>
+        </w:tc>
+        <w:tc>
+          <w:tcPr>
+            <w:tcW w:w="222" w:type="dxa"/>
+            <w:shd w:val="clear" w:color="auto" w:fill="auto"/>
           </w:tcPr>
           <w:p>
             <w:pPr>
@@ -3855,7 +4321,7 @@
         <w:tc>
           <w:tcPr>
             <w:cnfStyle w:val="001000000000" w:firstRow="0" w:lastRow="0" w:firstColumn="1" w:lastColumn="0" w:oddVBand="0" w:evenVBand="0" w:oddHBand="0" w:evenHBand="0" w:firstRowFirstColumn="0" w:firstRowLastColumn="0" w:lastRowFirstColumn="0" w:lastRowLastColumn="0"/>
-            <w:tcW w:w="1659" w:type="dxa"/>
+            <w:tcW w:w="1656" w:type="dxa"/>
             <w:shd w:val="clear" w:color="auto" w:fill="auto"/>
             <w:noWrap/>
             <w:vAlign w:val="center"/>
@@ -3869,7 +4335,7 @@
         </w:tc>
         <w:tc>
           <w:tcPr>
-            <w:tcW w:w="1299" w:type="dxa"/>
+            <w:tcW w:w="1228" w:type="dxa"/>
             <w:shd w:val="clear" w:color="auto" w:fill="ED7D31"/>
             <w:noWrap/>
             <w:vAlign w:val="center"/>
@@ -3906,7 +4372,7 @@
         </w:tc>
         <w:tc>
           <w:tcPr>
-            <w:tcW w:w="1864" w:type="dxa"/>
+            <w:tcW w:w="1756" w:type="dxa"/>
             <w:shd w:val="clear" w:color="auto" w:fill="ED7D31"/>
             <w:noWrap/>
             <w:vAlign w:val="center"/>
@@ -3943,7 +4409,7 @@
         </w:tc>
         <w:tc>
           <w:tcPr>
-            <w:tcW w:w="1817" w:type="dxa"/>
+            <w:tcW w:w="1712" w:type="dxa"/>
             <w:shd w:val="clear" w:color="auto" w:fill="ED7D31"/>
             <w:noWrap/>
             <w:vAlign w:val="center"/>
@@ -3980,7 +4446,7 @@
         </w:tc>
         <w:tc>
           <w:tcPr>
-            <w:tcW w:w="1222" w:type="dxa"/>
+            <w:tcW w:w="1157" w:type="dxa"/>
             <w:shd w:val="clear" w:color="auto" w:fill="ED7D31"/>
             <w:noWrap/>
             <w:vAlign w:val="center"/>
@@ -4008,7 +4474,7 @@
         </w:tc>
         <w:tc>
           <w:tcPr>
-            <w:tcW w:w="1176" w:type="dxa"/>
+            <w:tcW w:w="236" w:type="dxa"/>
             <w:shd w:val="clear" w:color="auto" w:fill="ED7D31"/>
             <w:noWrap/>
             <w:vAlign w:val="center"/>
@@ -4036,6 +4502,25 @@
               </w:rPr>
               <w:t>Promedio</w:t>
             </w:r>
+          </w:p>
+        </w:tc>
+        <w:tc>
+          <w:tcPr>
+            <w:tcW w:w="222" w:type="dxa"/>
+            <w:shd w:val="clear" w:color="auto" w:fill="auto"/>
+          </w:tcPr>
+          <w:p>
+            <w:pPr>
+              <w:jc w:val="center"/>
+              <w:cnfStyle w:val="000000100000" w:firstRow="0" w:lastRow="0" w:firstColumn="0" w:lastColumn="0" w:oddVBand="0" w:evenVBand="0" w:oddHBand="1" w:evenHBand="0" w:firstRowFirstColumn="0" w:firstRowLastColumn="0" w:lastRowFirstColumn="0" w:lastRowLastColumn="0"/>
+              <w:rPr>
+                <w:b/>
+                <w:bCs/>
+                <w:i/>
+                <w:iCs/>
+                <w:color w:val="FFFFFF" w:themeColor="background1"/>
+              </w:rPr>
+            </w:pPr>
           </w:p>
         </w:tc>
       </w:tr>
@@ -4046,7 +4531,7 @@
         <w:tc>
           <w:tcPr>
             <w:cnfStyle w:val="001000000000" w:firstRow="0" w:lastRow="0" w:firstColumn="1" w:lastColumn="0" w:oddVBand="0" w:evenVBand="0" w:oddHBand="0" w:evenHBand="0" w:firstRowFirstColumn="0" w:firstRowLastColumn="0" w:lastRowFirstColumn="0" w:lastRowLastColumn="0"/>
-            <w:tcW w:w="1659" w:type="dxa"/>
+            <w:tcW w:w="1656" w:type="dxa"/>
             <w:noWrap/>
             <w:vAlign w:val="center"/>
             <w:hideMark/>
@@ -4068,7 +4553,7 @@
         </w:tc>
         <w:tc>
           <w:tcPr>
-            <w:tcW w:w="1299" w:type="dxa"/>
+            <w:tcW w:w="1228" w:type="dxa"/>
             <w:vAlign w:val="center"/>
             <w:hideMark/>
           </w:tcPr>
@@ -4084,7 +4569,7 @@
         </w:tc>
         <w:tc>
           <w:tcPr>
-            <w:tcW w:w="1864" w:type="dxa"/>
+            <w:tcW w:w="1756" w:type="dxa"/>
             <w:vAlign w:val="center"/>
             <w:hideMark/>
           </w:tcPr>
@@ -4100,7 +4585,7 @@
         </w:tc>
         <w:tc>
           <w:tcPr>
-            <w:tcW w:w="1817" w:type="dxa"/>
+            <w:tcW w:w="1712" w:type="dxa"/>
             <w:vAlign w:val="center"/>
             <w:hideMark/>
           </w:tcPr>
@@ -4116,7 +4601,7 @@
         </w:tc>
         <w:tc>
           <w:tcPr>
-            <w:tcW w:w="1222" w:type="dxa"/>
+            <w:tcW w:w="1157" w:type="dxa"/>
             <w:noWrap/>
             <w:hideMark/>
           </w:tcPr>
@@ -4132,7 +4617,7 @@
         </w:tc>
         <w:tc>
           <w:tcPr>
-            <w:tcW w:w="1176" w:type="dxa"/>
+            <w:tcW w:w="236" w:type="dxa"/>
             <w:noWrap/>
             <w:hideMark/>
           </w:tcPr>
@@ -4154,6 +4639,22 @@
               </w:rPr>
               <w:t>0.35000</w:t>
             </w:r>
+          </w:p>
+        </w:tc>
+        <w:tc>
+          <w:tcPr>
+            <w:tcW w:w="222" w:type="dxa"/>
+            <w:shd w:val="clear" w:color="auto" w:fill="auto"/>
+          </w:tcPr>
+          <w:p>
+            <w:pPr>
+              <w:jc w:val="center"/>
+              <w:cnfStyle w:val="000000000000" w:firstRow="0" w:lastRow="0" w:firstColumn="0" w:lastColumn="0" w:oddVBand="0" w:evenVBand="0" w:oddHBand="0" w:evenHBand="0" w:firstRowFirstColumn="0" w:firstRowLastColumn="0" w:lastRowFirstColumn="0" w:lastRowLastColumn="0"/>
+              <w:rPr>
+                <w:b/>
+                <w:bCs/>
+              </w:rPr>
+            </w:pPr>
           </w:p>
         </w:tc>
       </w:tr>
@@ -4165,7 +4666,7 @@
         <w:tc>
           <w:tcPr>
             <w:cnfStyle w:val="001000000000" w:firstRow="0" w:lastRow="0" w:firstColumn="1" w:lastColumn="0" w:oddVBand="0" w:evenVBand="0" w:oddHBand="0" w:evenHBand="0" w:firstRowFirstColumn="0" w:firstRowLastColumn="0" w:lastRowFirstColumn="0" w:lastRowLastColumn="0"/>
-            <w:tcW w:w="1659" w:type="dxa"/>
+            <w:tcW w:w="1656" w:type="dxa"/>
             <w:noWrap/>
             <w:vAlign w:val="center"/>
             <w:hideMark/>
@@ -4196,7 +4697,7 @@
         </w:tc>
         <w:tc>
           <w:tcPr>
-            <w:tcW w:w="1299" w:type="dxa"/>
+            <w:tcW w:w="1228" w:type="dxa"/>
             <w:vAlign w:val="center"/>
             <w:hideMark/>
           </w:tcPr>
@@ -4212,7 +4713,7 @@
         </w:tc>
         <w:tc>
           <w:tcPr>
-            <w:tcW w:w="1864" w:type="dxa"/>
+            <w:tcW w:w="1756" w:type="dxa"/>
             <w:vAlign w:val="center"/>
             <w:hideMark/>
           </w:tcPr>
@@ -4228,7 +4729,7 @@
         </w:tc>
         <w:tc>
           <w:tcPr>
-            <w:tcW w:w="1817" w:type="dxa"/>
+            <w:tcW w:w="1712" w:type="dxa"/>
             <w:vAlign w:val="center"/>
             <w:hideMark/>
           </w:tcPr>
@@ -4244,7 +4745,7 @@
         </w:tc>
         <w:tc>
           <w:tcPr>
-            <w:tcW w:w="1222" w:type="dxa"/>
+            <w:tcW w:w="1157" w:type="dxa"/>
             <w:noWrap/>
             <w:hideMark/>
           </w:tcPr>
@@ -4260,7 +4761,7 @@
         </w:tc>
         <w:tc>
           <w:tcPr>
-            <w:tcW w:w="1176" w:type="dxa"/>
+            <w:tcW w:w="236" w:type="dxa"/>
             <w:noWrap/>
             <w:hideMark/>
           </w:tcPr>
@@ -4285,6 +4786,24 @@
               </w:rPr>
               <w:t>0.40000</w:t>
             </w:r>
+          </w:p>
+        </w:tc>
+        <w:tc>
+          <w:tcPr>
+            <w:tcW w:w="222" w:type="dxa"/>
+            <w:shd w:val="clear" w:color="auto" w:fill="auto"/>
+          </w:tcPr>
+          <w:p>
+            <w:pPr>
+              <w:jc w:val="center"/>
+              <w:cnfStyle w:val="000000100000" w:firstRow="0" w:lastRow="0" w:firstColumn="0" w:lastColumn="0" w:oddVBand="0" w:evenVBand="0" w:oddHBand="1" w:evenHBand="0" w:firstRowFirstColumn="0" w:firstRowLastColumn="0" w:lastRowFirstColumn="0" w:lastRowLastColumn="0"/>
+              <w:rPr>
+                <w:b/>
+                <w:bCs/>
+                <w:color w:val="FF0000"/>
+                <w:u w:val="single"/>
+              </w:rPr>
+            </w:pPr>
           </w:p>
         </w:tc>
       </w:tr>
@@ -4295,7 +4814,7 @@
         <w:tc>
           <w:tcPr>
             <w:cnfStyle w:val="001000000000" w:firstRow="0" w:lastRow="0" w:firstColumn="1" w:lastColumn="0" w:oddVBand="0" w:evenVBand="0" w:oddHBand="0" w:evenHBand="0" w:firstRowFirstColumn="0" w:firstRowLastColumn="0" w:lastRowFirstColumn="0" w:lastRowLastColumn="0"/>
-            <w:tcW w:w="1659" w:type="dxa"/>
+            <w:tcW w:w="1656" w:type="dxa"/>
             <w:noWrap/>
             <w:vAlign w:val="center"/>
             <w:hideMark/>
@@ -4317,7 +4836,7 @@
         </w:tc>
         <w:tc>
           <w:tcPr>
-            <w:tcW w:w="1299" w:type="dxa"/>
+            <w:tcW w:w="1228" w:type="dxa"/>
             <w:vAlign w:val="center"/>
             <w:hideMark/>
           </w:tcPr>
@@ -4333,7 +4852,7 @@
         </w:tc>
         <w:tc>
           <w:tcPr>
-            <w:tcW w:w="1864" w:type="dxa"/>
+            <w:tcW w:w="1756" w:type="dxa"/>
             <w:vAlign w:val="center"/>
             <w:hideMark/>
           </w:tcPr>
@@ -4349,7 +4868,7 @@
         </w:tc>
         <w:tc>
           <w:tcPr>
-            <w:tcW w:w="1817" w:type="dxa"/>
+            <w:tcW w:w="1712" w:type="dxa"/>
             <w:vAlign w:val="center"/>
             <w:hideMark/>
           </w:tcPr>
@@ -4365,7 +4884,7 @@
         </w:tc>
         <w:tc>
           <w:tcPr>
-            <w:tcW w:w="1222" w:type="dxa"/>
+            <w:tcW w:w="1157" w:type="dxa"/>
             <w:noWrap/>
             <w:hideMark/>
           </w:tcPr>
@@ -4381,7 +4900,7 @@
         </w:tc>
         <w:tc>
           <w:tcPr>
-            <w:tcW w:w="1176" w:type="dxa"/>
+            <w:tcW w:w="236" w:type="dxa"/>
             <w:noWrap/>
             <w:hideMark/>
           </w:tcPr>
@@ -4403,6 +4922,22 @@
               </w:rPr>
               <w:t>0.25000</w:t>
             </w:r>
+          </w:p>
+        </w:tc>
+        <w:tc>
+          <w:tcPr>
+            <w:tcW w:w="222" w:type="dxa"/>
+            <w:shd w:val="clear" w:color="auto" w:fill="auto"/>
+          </w:tcPr>
+          <w:p>
+            <w:pPr>
+              <w:jc w:val="center"/>
+              <w:cnfStyle w:val="000000000000" w:firstRow="0" w:lastRow="0" w:firstColumn="0" w:lastColumn="0" w:oddVBand="0" w:evenVBand="0" w:oddHBand="0" w:evenHBand="0" w:firstRowFirstColumn="0" w:firstRowLastColumn="0" w:lastRowFirstColumn="0" w:lastRowLastColumn="0"/>
+              <w:rPr>
+                <w:b/>
+                <w:bCs/>
+              </w:rPr>
+            </w:pPr>
           </w:p>
         </w:tc>
       </w:tr>
@@ -4414,7 +4949,7 @@
         <w:tc>
           <w:tcPr>
             <w:cnfStyle w:val="001000000000" w:firstRow="0" w:lastRow="0" w:firstColumn="1" w:lastColumn="0" w:oddVBand="0" w:evenVBand="0" w:oddHBand="0" w:evenHBand="0" w:firstRowFirstColumn="0" w:firstRowLastColumn="0" w:lastRowFirstColumn="0" w:lastRowLastColumn="0"/>
-            <w:tcW w:w="1659" w:type="dxa"/>
+            <w:tcW w:w="1656" w:type="dxa"/>
             <w:shd w:val="clear" w:color="auto" w:fill="auto"/>
             <w:noWrap/>
             <w:vAlign w:val="center"/>
@@ -4428,7 +4963,7 @@
         </w:tc>
         <w:tc>
           <w:tcPr>
-            <w:tcW w:w="1299" w:type="dxa"/>
+            <w:tcW w:w="1228" w:type="dxa"/>
             <w:shd w:val="clear" w:color="auto" w:fill="auto"/>
             <w:noWrap/>
             <w:vAlign w:val="center"/>
@@ -4443,7 +4978,7 @@
         </w:tc>
         <w:tc>
           <w:tcPr>
-            <w:tcW w:w="1864" w:type="dxa"/>
+            <w:tcW w:w="1756" w:type="dxa"/>
             <w:shd w:val="clear" w:color="auto" w:fill="auto"/>
             <w:noWrap/>
             <w:vAlign w:val="center"/>
@@ -4458,7 +4993,7 @@
         </w:tc>
         <w:tc>
           <w:tcPr>
-            <w:tcW w:w="1817" w:type="dxa"/>
+            <w:tcW w:w="1712" w:type="dxa"/>
             <w:shd w:val="clear" w:color="auto" w:fill="auto"/>
             <w:noWrap/>
             <w:vAlign w:val="center"/>
@@ -4473,7 +5008,7 @@
         </w:tc>
         <w:tc>
           <w:tcPr>
-            <w:tcW w:w="1222" w:type="dxa"/>
+            <w:tcW w:w="1157" w:type="dxa"/>
             <w:noWrap/>
             <w:hideMark/>
           </w:tcPr>
@@ -4489,7 +5024,7 @@
         </w:tc>
         <w:tc>
           <w:tcPr>
-            <w:tcW w:w="1176" w:type="dxa"/>
+            <w:tcW w:w="236" w:type="dxa"/>
             <w:noWrap/>
             <w:hideMark/>
           </w:tcPr>
@@ -4501,6 +5036,18 @@
             <w:r>
               <w:t>1.00000</w:t>
             </w:r>
+          </w:p>
+        </w:tc>
+        <w:tc>
+          <w:tcPr>
+            <w:tcW w:w="222" w:type="dxa"/>
+            <w:shd w:val="clear" w:color="auto" w:fill="auto"/>
+          </w:tcPr>
+          <w:p>
+            <w:pPr>
+              <w:jc w:val="center"/>
+              <w:cnfStyle w:val="000000100000" w:firstRow="0" w:lastRow="0" w:firstColumn="0" w:lastColumn="0" w:oddVBand="0" w:evenVBand="0" w:oddHBand="1" w:evenHBand="0" w:firstRowFirstColumn="0" w:firstRowLastColumn="0" w:lastRowFirstColumn="0" w:lastRowLastColumn="0"/>
+            </w:pPr>
           </w:p>
         </w:tc>
       </w:tr>
@@ -4511,7 +5058,7 @@
         <w:tc>
           <w:tcPr>
             <w:cnfStyle w:val="001000000000" w:firstRow="0" w:lastRow="0" w:firstColumn="1" w:lastColumn="0" w:oddVBand="0" w:evenVBand="0" w:oddHBand="0" w:evenHBand="0" w:firstRowFirstColumn="0" w:firstRowLastColumn="0" w:lastRowFirstColumn="0" w:lastRowLastColumn="0"/>
-            <w:tcW w:w="1659" w:type="dxa"/>
+            <w:tcW w:w="1656" w:type="dxa"/>
             <w:shd w:val="clear" w:color="auto" w:fill="FFC000" w:themeFill="accent4"/>
             <w:noWrap/>
             <w:vAlign w:val="center"/>
@@ -4528,7 +5075,7 @@
         </w:tc>
         <w:tc>
           <w:tcPr>
-            <w:tcW w:w="1299" w:type="dxa"/>
+            <w:tcW w:w="1228" w:type="dxa"/>
             <w:shd w:val="clear" w:color="auto" w:fill="auto"/>
             <w:noWrap/>
             <w:vAlign w:val="center"/>
@@ -4543,7 +5090,7 @@
         </w:tc>
         <w:tc>
           <w:tcPr>
-            <w:tcW w:w="1864" w:type="dxa"/>
+            <w:tcW w:w="1756" w:type="dxa"/>
             <w:shd w:val="clear" w:color="auto" w:fill="auto"/>
             <w:noWrap/>
             <w:vAlign w:val="center"/>
@@ -4558,7 +5105,7 @@
         </w:tc>
         <w:tc>
           <w:tcPr>
-            <w:tcW w:w="1817" w:type="dxa"/>
+            <w:tcW w:w="1712" w:type="dxa"/>
             <w:shd w:val="clear" w:color="auto" w:fill="auto"/>
             <w:noWrap/>
             <w:vAlign w:val="center"/>
@@ -4573,7 +5120,7 @@
         </w:tc>
         <w:tc>
           <w:tcPr>
-            <w:tcW w:w="1222" w:type="dxa"/>
+            <w:tcW w:w="1157" w:type="dxa"/>
             <w:shd w:val="clear" w:color="auto" w:fill="auto"/>
             <w:noWrap/>
             <w:vAlign w:val="center"/>
@@ -4588,11 +5135,23 @@
         </w:tc>
         <w:tc>
           <w:tcPr>
-            <w:tcW w:w="1176" w:type="dxa"/>
+            <w:tcW w:w="236" w:type="dxa"/>
             <w:shd w:val="clear" w:color="auto" w:fill="auto"/>
             <w:noWrap/>
             <w:vAlign w:val="center"/>
             <w:hideMark/>
+          </w:tcPr>
+          <w:p>
+            <w:pPr>
+              <w:jc w:val="center"/>
+              <w:cnfStyle w:val="000000000000" w:firstRow="0" w:lastRow="0" w:firstColumn="0" w:lastColumn="0" w:oddVBand="0" w:evenVBand="0" w:oddHBand="0" w:evenHBand="0" w:firstRowFirstColumn="0" w:firstRowLastColumn="0" w:lastRowFirstColumn="0" w:lastRowLastColumn="0"/>
+            </w:pPr>
+          </w:p>
+        </w:tc>
+        <w:tc>
+          <w:tcPr>
+            <w:tcW w:w="222" w:type="dxa"/>
+            <w:shd w:val="clear" w:color="auto" w:fill="auto"/>
           </w:tcPr>
           <w:p>
             <w:pPr>
@@ -4610,7 +5169,7 @@
         <w:tc>
           <w:tcPr>
             <w:cnfStyle w:val="001000000000" w:firstRow="0" w:lastRow="0" w:firstColumn="1" w:lastColumn="0" w:oddVBand="0" w:evenVBand="0" w:oddHBand="0" w:evenHBand="0" w:firstRowFirstColumn="0" w:firstRowLastColumn="0" w:lastRowFirstColumn="0" w:lastRowLastColumn="0"/>
-            <w:tcW w:w="1659" w:type="dxa"/>
+            <w:tcW w:w="1656" w:type="dxa"/>
             <w:shd w:val="clear" w:color="auto" w:fill="FFFFFF" w:themeFill="background1"/>
             <w:noWrap/>
             <w:vAlign w:val="center"/>
@@ -4624,7 +5183,7 @@
         </w:tc>
         <w:tc>
           <w:tcPr>
-            <w:tcW w:w="1299" w:type="dxa"/>
+            <w:tcW w:w="1228" w:type="dxa"/>
             <w:shd w:val="clear" w:color="auto" w:fill="ED7D31" w:themeFill="accent2"/>
             <w:noWrap/>
             <w:vAlign w:val="center"/>
@@ -4640,7 +5199,6 @@
                 <w:color w:val="FFFFFF" w:themeColor="background1"/>
               </w:rPr>
             </w:pPr>
-            <w:proofErr w:type="spellStart"/>
             <w:r>
               <w:rPr>
                 <w:b/>
@@ -4649,12 +5207,11 @@
               </w:rPr>
               <w:t>Rosbot</w:t>
             </w:r>
-            <w:proofErr w:type="spellEnd"/>
-          </w:p>
-        </w:tc>
-        <w:tc>
-          <w:tcPr>
-            <w:tcW w:w="1864" w:type="dxa"/>
+          </w:p>
+        </w:tc>
+        <w:tc>
+          <w:tcPr>
+            <w:tcW w:w="1756" w:type="dxa"/>
             <w:shd w:val="clear" w:color="auto" w:fill="ED7D31" w:themeFill="accent2"/>
             <w:noWrap/>
             <w:vAlign w:val="center"/>
@@ -4682,7 +5239,7 @@
         </w:tc>
         <w:tc>
           <w:tcPr>
-            <w:tcW w:w="1817" w:type="dxa"/>
+            <w:tcW w:w="1712" w:type="dxa"/>
             <w:shd w:val="clear" w:color="auto" w:fill="ED7D31" w:themeFill="accent2"/>
             <w:noWrap/>
             <w:vAlign w:val="center"/>
@@ -4710,7 +5267,7 @@
         </w:tc>
         <w:tc>
           <w:tcPr>
-            <w:tcW w:w="1222" w:type="dxa"/>
+            <w:tcW w:w="1157" w:type="dxa"/>
             <w:shd w:val="clear" w:color="auto" w:fill="ED7D31" w:themeFill="accent2"/>
             <w:noWrap/>
             <w:vAlign w:val="center"/>
@@ -4738,7 +5295,7 @@
         </w:tc>
         <w:tc>
           <w:tcPr>
-            <w:tcW w:w="1176" w:type="dxa"/>
+            <w:tcW w:w="236" w:type="dxa"/>
             <w:shd w:val="clear" w:color="auto" w:fill="ED7D31" w:themeFill="accent2"/>
             <w:noWrap/>
             <w:vAlign w:val="center"/>
@@ -4766,6 +5323,25 @@
               </w:rPr>
               <w:t>Promedio</w:t>
             </w:r>
+          </w:p>
+        </w:tc>
+        <w:tc>
+          <w:tcPr>
+            <w:tcW w:w="222" w:type="dxa"/>
+            <w:shd w:val="clear" w:color="auto" w:fill="auto"/>
+          </w:tcPr>
+          <w:p>
+            <w:pPr>
+              <w:jc w:val="center"/>
+              <w:cnfStyle w:val="000000100000" w:firstRow="0" w:lastRow="0" w:firstColumn="0" w:lastColumn="0" w:oddVBand="0" w:evenVBand="0" w:oddHBand="1" w:evenHBand="0" w:firstRowFirstColumn="0" w:firstRowLastColumn="0" w:lastRowFirstColumn="0" w:lastRowLastColumn="0"/>
+              <w:rPr>
+                <w:b/>
+                <w:bCs/>
+                <w:i/>
+                <w:iCs/>
+                <w:color w:val="FFFFFF" w:themeColor="background1"/>
+              </w:rPr>
+            </w:pPr>
           </w:p>
         </w:tc>
       </w:tr>
@@ -4776,25 +5352,23 @@
         <w:tc>
           <w:tcPr>
             <w:cnfStyle w:val="001000000000" w:firstRow="0" w:lastRow="0" w:firstColumn="1" w:lastColumn="0" w:oddVBand="0" w:evenVBand="0" w:oddHBand="0" w:evenHBand="0" w:firstRowFirstColumn="0" w:firstRowLastColumn="0" w:lastRowFirstColumn="0" w:lastRowLastColumn="0"/>
-            <w:tcW w:w="1659" w:type="dxa"/>
-            <w:noWrap/>
-            <w:vAlign w:val="center"/>
-            <w:hideMark/>
-          </w:tcPr>
-          <w:p>
-            <w:pPr>
-              <w:jc w:val="center"/>
-            </w:pPr>
-            <w:proofErr w:type="spellStart"/>
+            <w:tcW w:w="1656" w:type="dxa"/>
+            <w:noWrap/>
+            <w:vAlign w:val="center"/>
+            <w:hideMark/>
+          </w:tcPr>
+          <w:p>
+            <w:pPr>
+              <w:jc w:val="center"/>
+            </w:pPr>
             <w:r>
               <w:t>Rosbot</w:t>
             </w:r>
-            <w:proofErr w:type="spellEnd"/>
-          </w:p>
-        </w:tc>
-        <w:tc>
-          <w:tcPr>
-            <w:tcW w:w="1299" w:type="dxa"/>
+          </w:p>
+        </w:tc>
+        <w:tc>
+          <w:tcPr>
+            <w:tcW w:w="1228" w:type="dxa"/>
             <w:noWrap/>
             <w:hideMark/>
           </w:tcPr>
@@ -4810,7 +5384,7 @@
         </w:tc>
         <w:tc>
           <w:tcPr>
-            <w:tcW w:w="1864" w:type="dxa"/>
+            <w:tcW w:w="1756" w:type="dxa"/>
             <w:noWrap/>
             <w:hideMark/>
           </w:tcPr>
@@ -4826,7 +5400,7 @@
         </w:tc>
         <w:tc>
           <w:tcPr>
-            <w:tcW w:w="1817" w:type="dxa"/>
+            <w:tcW w:w="1712" w:type="dxa"/>
             <w:noWrap/>
             <w:hideMark/>
           </w:tcPr>
@@ -4842,7 +5416,7 @@
         </w:tc>
         <w:tc>
           <w:tcPr>
-            <w:tcW w:w="1222" w:type="dxa"/>
+            <w:tcW w:w="1157" w:type="dxa"/>
             <w:noWrap/>
             <w:hideMark/>
           </w:tcPr>
@@ -4858,7 +5432,7 @@
         </w:tc>
         <w:tc>
           <w:tcPr>
-            <w:tcW w:w="1176" w:type="dxa"/>
+            <w:tcW w:w="236" w:type="dxa"/>
             <w:noWrap/>
             <w:hideMark/>
           </w:tcPr>
@@ -4880,6 +5454,22 @@
               </w:rPr>
               <w:t>0.14368</w:t>
             </w:r>
+          </w:p>
+        </w:tc>
+        <w:tc>
+          <w:tcPr>
+            <w:tcW w:w="222" w:type="dxa"/>
+            <w:shd w:val="clear" w:color="auto" w:fill="auto"/>
+          </w:tcPr>
+          <w:p>
+            <w:pPr>
+              <w:jc w:val="center"/>
+              <w:cnfStyle w:val="000000000000" w:firstRow="0" w:lastRow="0" w:firstColumn="0" w:lastColumn="0" w:oddVBand="0" w:evenVBand="0" w:oddHBand="0" w:evenHBand="0" w:firstRowFirstColumn="0" w:firstRowLastColumn="0" w:lastRowFirstColumn="0" w:lastRowLastColumn="0"/>
+              <w:rPr>
+                <w:b/>
+                <w:bCs/>
+              </w:rPr>
+            </w:pPr>
           </w:p>
         </w:tc>
       </w:tr>
@@ -4891,7 +5481,7 @@
         <w:tc>
           <w:tcPr>
             <w:cnfStyle w:val="001000000000" w:firstRow="0" w:lastRow="0" w:firstColumn="1" w:lastColumn="0" w:oddVBand="0" w:evenVBand="0" w:oddHBand="0" w:evenHBand="0" w:firstRowFirstColumn="0" w:firstRowLastColumn="0" w:lastRowFirstColumn="0" w:lastRowLastColumn="0"/>
-            <w:tcW w:w="1659" w:type="dxa"/>
+            <w:tcW w:w="1656" w:type="dxa"/>
             <w:noWrap/>
             <w:vAlign w:val="center"/>
             <w:hideMark/>
@@ -4907,7 +5497,7 @@
         </w:tc>
         <w:tc>
           <w:tcPr>
-            <w:tcW w:w="1299" w:type="dxa"/>
+            <w:tcW w:w="1228" w:type="dxa"/>
             <w:noWrap/>
             <w:hideMark/>
           </w:tcPr>
@@ -4923,7 +5513,7 @@
         </w:tc>
         <w:tc>
           <w:tcPr>
-            <w:tcW w:w="1864" w:type="dxa"/>
+            <w:tcW w:w="1756" w:type="dxa"/>
             <w:noWrap/>
             <w:hideMark/>
           </w:tcPr>
@@ -4939,7 +5529,7 @@
         </w:tc>
         <w:tc>
           <w:tcPr>
-            <w:tcW w:w="1817" w:type="dxa"/>
+            <w:tcW w:w="1712" w:type="dxa"/>
             <w:noWrap/>
             <w:hideMark/>
           </w:tcPr>
@@ -4955,7 +5545,7 @@
         </w:tc>
         <w:tc>
           <w:tcPr>
-            <w:tcW w:w="1222" w:type="dxa"/>
+            <w:tcW w:w="1157" w:type="dxa"/>
             <w:noWrap/>
             <w:hideMark/>
           </w:tcPr>
@@ -4971,7 +5561,7 @@
         </w:tc>
         <w:tc>
           <w:tcPr>
-            <w:tcW w:w="1176" w:type="dxa"/>
+            <w:tcW w:w="236" w:type="dxa"/>
             <w:noWrap/>
             <w:hideMark/>
           </w:tcPr>
@@ -4993,6 +5583,22 @@
               </w:rPr>
               <w:t>0.07471</w:t>
             </w:r>
+          </w:p>
+        </w:tc>
+        <w:tc>
+          <w:tcPr>
+            <w:tcW w:w="222" w:type="dxa"/>
+            <w:shd w:val="clear" w:color="auto" w:fill="auto"/>
+          </w:tcPr>
+          <w:p>
+            <w:pPr>
+              <w:jc w:val="center"/>
+              <w:cnfStyle w:val="000000100000" w:firstRow="0" w:lastRow="0" w:firstColumn="0" w:lastColumn="0" w:oddVBand="0" w:evenVBand="0" w:oddHBand="1" w:evenHBand="0" w:firstRowFirstColumn="0" w:firstRowLastColumn="0" w:lastRowFirstColumn="0" w:lastRowLastColumn="0"/>
+              <w:rPr>
+                <w:b/>
+                <w:bCs/>
+              </w:rPr>
+            </w:pPr>
           </w:p>
         </w:tc>
       </w:tr>
@@ -5003,7 +5609,7 @@
         <w:tc>
           <w:tcPr>
             <w:cnfStyle w:val="001000000000" w:firstRow="0" w:lastRow="0" w:firstColumn="1" w:lastColumn="0" w:oddVBand="0" w:evenVBand="0" w:oddHBand="0" w:evenHBand="0" w:firstRowFirstColumn="0" w:firstRowLastColumn="0" w:lastRowFirstColumn="0" w:lastRowLastColumn="0"/>
-            <w:tcW w:w="1659" w:type="dxa"/>
+            <w:tcW w:w="1656" w:type="dxa"/>
             <w:noWrap/>
             <w:vAlign w:val="center"/>
             <w:hideMark/>
@@ -5026,7 +5632,7 @@
         </w:tc>
         <w:tc>
           <w:tcPr>
-            <w:tcW w:w="1299" w:type="dxa"/>
+            <w:tcW w:w="1228" w:type="dxa"/>
             <w:noWrap/>
             <w:hideMark/>
           </w:tcPr>
@@ -5042,7 +5648,7 @@
         </w:tc>
         <w:tc>
           <w:tcPr>
-            <w:tcW w:w="1864" w:type="dxa"/>
+            <w:tcW w:w="1756" w:type="dxa"/>
             <w:noWrap/>
             <w:hideMark/>
           </w:tcPr>
@@ -5058,7 +5664,7 @@
         </w:tc>
         <w:tc>
           <w:tcPr>
-            <w:tcW w:w="1817" w:type="dxa"/>
+            <w:tcW w:w="1712" w:type="dxa"/>
             <w:noWrap/>
             <w:hideMark/>
           </w:tcPr>
@@ -5074,7 +5680,7 @@
         </w:tc>
         <w:tc>
           <w:tcPr>
-            <w:tcW w:w="1222" w:type="dxa"/>
+            <w:tcW w:w="1157" w:type="dxa"/>
             <w:noWrap/>
             <w:hideMark/>
           </w:tcPr>
@@ -5090,7 +5696,7 @@
         </w:tc>
         <w:tc>
           <w:tcPr>
-            <w:tcW w:w="1176" w:type="dxa"/>
+            <w:tcW w:w="236" w:type="dxa"/>
             <w:noWrap/>
             <w:hideMark/>
           </w:tcPr>
@@ -5115,6 +5721,24 @@
               </w:rPr>
               <w:t>0.78161</w:t>
             </w:r>
+          </w:p>
+        </w:tc>
+        <w:tc>
+          <w:tcPr>
+            <w:tcW w:w="222" w:type="dxa"/>
+            <w:shd w:val="clear" w:color="auto" w:fill="auto"/>
+          </w:tcPr>
+          <w:p>
+            <w:pPr>
+              <w:jc w:val="center"/>
+              <w:cnfStyle w:val="000000000000" w:firstRow="0" w:lastRow="0" w:firstColumn="0" w:lastColumn="0" w:oddVBand="0" w:evenVBand="0" w:oddHBand="0" w:evenHBand="0" w:firstRowFirstColumn="0" w:firstRowLastColumn="0" w:lastRowFirstColumn="0" w:lastRowLastColumn="0"/>
+              <w:rPr>
+                <w:b/>
+                <w:bCs/>
+                <w:color w:val="FF0000"/>
+                <w:u w:val="single"/>
+              </w:rPr>
+            </w:pPr>
           </w:p>
         </w:tc>
       </w:tr>
@@ -5126,7 +5750,7 @@
         <w:tc>
           <w:tcPr>
             <w:cnfStyle w:val="001000000000" w:firstRow="0" w:lastRow="0" w:firstColumn="1" w:lastColumn="0" w:oddVBand="0" w:evenVBand="0" w:oddHBand="0" w:evenHBand="0" w:firstRowFirstColumn="0" w:firstRowLastColumn="0" w:lastRowFirstColumn="0" w:lastRowLastColumn="0"/>
-            <w:tcW w:w="1659" w:type="dxa"/>
+            <w:tcW w:w="1656" w:type="dxa"/>
             <w:shd w:val="clear" w:color="auto" w:fill="auto"/>
             <w:noWrap/>
             <w:vAlign w:val="center"/>
@@ -5140,7 +5764,7 @@
         </w:tc>
         <w:tc>
           <w:tcPr>
-            <w:tcW w:w="1299" w:type="dxa"/>
+            <w:tcW w:w="1228" w:type="dxa"/>
             <w:shd w:val="clear" w:color="auto" w:fill="auto"/>
             <w:noWrap/>
             <w:vAlign w:val="center"/>
@@ -5155,7 +5779,7 @@
         </w:tc>
         <w:tc>
           <w:tcPr>
-            <w:tcW w:w="1864" w:type="dxa"/>
+            <w:tcW w:w="1756" w:type="dxa"/>
             <w:shd w:val="clear" w:color="auto" w:fill="auto"/>
             <w:noWrap/>
             <w:vAlign w:val="center"/>
@@ -5170,7 +5794,7 @@
         </w:tc>
         <w:tc>
           <w:tcPr>
-            <w:tcW w:w="1817" w:type="dxa"/>
+            <w:tcW w:w="1712" w:type="dxa"/>
             <w:shd w:val="clear" w:color="auto" w:fill="auto"/>
             <w:noWrap/>
             <w:vAlign w:val="center"/>
@@ -5185,7 +5809,7 @@
         </w:tc>
         <w:tc>
           <w:tcPr>
-            <w:tcW w:w="1222" w:type="dxa"/>
+            <w:tcW w:w="1157" w:type="dxa"/>
             <w:noWrap/>
             <w:hideMark/>
           </w:tcPr>
@@ -5201,7 +5825,7 @@
         </w:tc>
         <w:tc>
           <w:tcPr>
-            <w:tcW w:w="1176" w:type="dxa"/>
+            <w:tcW w:w="236" w:type="dxa"/>
             <w:noWrap/>
             <w:hideMark/>
           </w:tcPr>
@@ -5213,6 +5837,18 @@
             <w:r>
               <w:t>1.00000</w:t>
             </w:r>
+          </w:p>
+        </w:tc>
+        <w:tc>
+          <w:tcPr>
+            <w:tcW w:w="222" w:type="dxa"/>
+            <w:shd w:val="clear" w:color="auto" w:fill="auto"/>
+          </w:tcPr>
+          <w:p>
+            <w:pPr>
+              <w:jc w:val="center"/>
+              <w:cnfStyle w:val="000000100000" w:firstRow="0" w:lastRow="0" w:firstColumn="0" w:lastColumn="0" w:oddVBand="0" w:evenVBand="0" w:oddHBand="1" w:evenHBand="0" w:firstRowFirstColumn="0" w:firstRowLastColumn="0" w:lastRowFirstColumn="0" w:lastRowLastColumn="0"/>
+            </w:pPr>
           </w:p>
         </w:tc>
       </w:tr>
@@ -5223,7 +5859,7 @@
         <w:tc>
           <w:tcPr>
             <w:cnfStyle w:val="001000000000" w:firstRow="0" w:lastRow="0" w:firstColumn="1" w:lastColumn="0" w:oddVBand="0" w:evenVBand="0" w:oddHBand="0" w:evenHBand="0" w:firstRowFirstColumn="0" w:firstRowLastColumn="0" w:lastRowFirstColumn="0" w:lastRowLastColumn="0"/>
-            <w:tcW w:w="1659" w:type="dxa"/>
+            <w:tcW w:w="1656" w:type="dxa"/>
             <w:shd w:val="clear" w:color="auto" w:fill="FFC000" w:themeFill="accent4"/>
             <w:noWrap/>
             <w:vAlign w:val="center"/>
@@ -5240,7 +5876,7 @@
         </w:tc>
         <w:tc>
           <w:tcPr>
-            <w:tcW w:w="1299" w:type="dxa"/>
+            <w:tcW w:w="1228" w:type="dxa"/>
             <w:shd w:val="clear" w:color="auto" w:fill="auto"/>
             <w:noWrap/>
             <w:vAlign w:val="center"/>
@@ -5255,7 +5891,7 @@
         </w:tc>
         <w:tc>
           <w:tcPr>
-            <w:tcW w:w="1864" w:type="dxa"/>
+            <w:tcW w:w="1756" w:type="dxa"/>
             <w:shd w:val="clear" w:color="auto" w:fill="auto"/>
             <w:noWrap/>
             <w:vAlign w:val="center"/>
@@ -5270,7 +5906,7 @@
         </w:tc>
         <w:tc>
           <w:tcPr>
-            <w:tcW w:w="1817" w:type="dxa"/>
+            <w:tcW w:w="1712" w:type="dxa"/>
             <w:shd w:val="clear" w:color="auto" w:fill="auto"/>
             <w:noWrap/>
             <w:vAlign w:val="center"/>
@@ -5285,7 +5921,7 @@
         </w:tc>
         <w:tc>
           <w:tcPr>
-            <w:tcW w:w="1222" w:type="dxa"/>
+            <w:tcW w:w="1157" w:type="dxa"/>
             <w:shd w:val="clear" w:color="auto" w:fill="auto"/>
             <w:noWrap/>
             <w:vAlign w:val="center"/>
@@ -5300,11 +5936,23 @@
         </w:tc>
         <w:tc>
           <w:tcPr>
-            <w:tcW w:w="1176" w:type="dxa"/>
+            <w:tcW w:w="236" w:type="dxa"/>
             <w:shd w:val="clear" w:color="auto" w:fill="auto"/>
             <w:noWrap/>
             <w:vAlign w:val="center"/>
             <w:hideMark/>
+          </w:tcPr>
+          <w:p>
+            <w:pPr>
+              <w:jc w:val="center"/>
+              <w:cnfStyle w:val="000000000000" w:firstRow="0" w:lastRow="0" w:firstColumn="0" w:lastColumn="0" w:oddVBand="0" w:evenVBand="0" w:oddHBand="0" w:evenHBand="0" w:firstRowFirstColumn="0" w:firstRowLastColumn="0" w:lastRowFirstColumn="0" w:lastRowLastColumn="0"/>
+            </w:pPr>
+          </w:p>
+        </w:tc>
+        <w:tc>
+          <w:tcPr>
+            <w:tcW w:w="222" w:type="dxa"/>
+            <w:shd w:val="clear" w:color="auto" w:fill="auto"/>
           </w:tcPr>
           <w:p>
             <w:pPr>
@@ -5322,7 +5970,7 @@
         <w:tc>
           <w:tcPr>
             <w:cnfStyle w:val="001000000000" w:firstRow="0" w:lastRow="0" w:firstColumn="1" w:lastColumn="0" w:oddVBand="0" w:evenVBand="0" w:oddHBand="0" w:evenHBand="0" w:firstRowFirstColumn="0" w:firstRowLastColumn="0" w:lastRowFirstColumn="0" w:lastRowLastColumn="0"/>
-            <w:tcW w:w="1659" w:type="dxa"/>
+            <w:tcW w:w="1656" w:type="dxa"/>
             <w:shd w:val="clear" w:color="auto" w:fill="FFFFFF" w:themeFill="background1"/>
             <w:noWrap/>
             <w:vAlign w:val="center"/>
@@ -5336,7 +5984,7 @@
         </w:tc>
         <w:tc>
           <w:tcPr>
-            <w:tcW w:w="1299" w:type="dxa"/>
+            <w:tcW w:w="1228" w:type="dxa"/>
             <w:shd w:val="clear" w:color="auto" w:fill="ED7D31" w:themeFill="accent2"/>
             <w:noWrap/>
             <w:vAlign w:val="center"/>
@@ -5352,7 +6000,6 @@
                 <w:color w:val="FFFFFF" w:themeColor="background1"/>
               </w:rPr>
             </w:pPr>
-            <w:proofErr w:type="spellStart"/>
             <w:r>
               <w:rPr>
                 <w:b/>
@@ -5361,12 +6008,11 @@
               </w:rPr>
               <w:t>Rosbot</w:t>
             </w:r>
-            <w:proofErr w:type="spellEnd"/>
-          </w:p>
-        </w:tc>
-        <w:tc>
-          <w:tcPr>
-            <w:tcW w:w="1864" w:type="dxa"/>
+          </w:p>
+        </w:tc>
+        <w:tc>
+          <w:tcPr>
+            <w:tcW w:w="1756" w:type="dxa"/>
             <w:shd w:val="clear" w:color="auto" w:fill="ED7D31" w:themeFill="accent2"/>
             <w:noWrap/>
             <w:vAlign w:val="center"/>
@@ -5394,7 +6040,7 @@
         </w:tc>
         <w:tc>
           <w:tcPr>
-            <w:tcW w:w="1817" w:type="dxa"/>
+            <w:tcW w:w="1712" w:type="dxa"/>
             <w:shd w:val="clear" w:color="auto" w:fill="ED7D31" w:themeFill="accent2"/>
             <w:noWrap/>
             <w:vAlign w:val="center"/>
@@ -5422,7 +6068,7 @@
         </w:tc>
         <w:tc>
           <w:tcPr>
-            <w:tcW w:w="1222" w:type="dxa"/>
+            <w:tcW w:w="1157" w:type="dxa"/>
             <w:shd w:val="clear" w:color="auto" w:fill="ED7D31" w:themeFill="accent2"/>
             <w:noWrap/>
             <w:vAlign w:val="center"/>
@@ -5450,7 +6096,7 @@
         </w:tc>
         <w:tc>
           <w:tcPr>
-            <w:tcW w:w="1176" w:type="dxa"/>
+            <w:tcW w:w="236" w:type="dxa"/>
             <w:shd w:val="clear" w:color="auto" w:fill="ED7D31" w:themeFill="accent2"/>
             <w:noWrap/>
             <w:vAlign w:val="center"/>
@@ -5478,6 +6124,25 @@
               </w:rPr>
               <w:t>Promedio</w:t>
             </w:r>
+          </w:p>
+        </w:tc>
+        <w:tc>
+          <w:tcPr>
+            <w:tcW w:w="222" w:type="dxa"/>
+            <w:shd w:val="clear" w:color="auto" w:fill="auto"/>
+          </w:tcPr>
+          <w:p>
+            <w:pPr>
+              <w:jc w:val="center"/>
+              <w:cnfStyle w:val="000000100000" w:firstRow="0" w:lastRow="0" w:firstColumn="0" w:lastColumn="0" w:oddVBand="0" w:evenVBand="0" w:oddHBand="1" w:evenHBand="0" w:firstRowFirstColumn="0" w:firstRowLastColumn="0" w:lastRowFirstColumn="0" w:lastRowLastColumn="0"/>
+              <w:rPr>
+                <w:b/>
+                <w:bCs/>
+                <w:i/>
+                <w:iCs/>
+                <w:color w:val="FFFFFF" w:themeColor="background1"/>
+              </w:rPr>
+            </w:pPr>
           </w:p>
         </w:tc>
       </w:tr>
@@ -5488,25 +6153,23 @@
         <w:tc>
           <w:tcPr>
             <w:cnfStyle w:val="001000000000" w:firstRow="0" w:lastRow="0" w:firstColumn="1" w:lastColumn="0" w:oddVBand="0" w:evenVBand="0" w:oddHBand="0" w:evenHBand="0" w:firstRowFirstColumn="0" w:firstRowLastColumn="0" w:lastRowFirstColumn="0" w:lastRowLastColumn="0"/>
-            <w:tcW w:w="1659" w:type="dxa"/>
-            <w:noWrap/>
-            <w:vAlign w:val="center"/>
-            <w:hideMark/>
-          </w:tcPr>
-          <w:p>
-            <w:pPr>
-              <w:jc w:val="center"/>
-            </w:pPr>
-            <w:proofErr w:type="spellStart"/>
+            <w:tcW w:w="1656" w:type="dxa"/>
+            <w:noWrap/>
+            <w:vAlign w:val="center"/>
+            <w:hideMark/>
+          </w:tcPr>
+          <w:p>
+            <w:pPr>
+              <w:jc w:val="center"/>
+            </w:pPr>
             <w:r>
               <w:t>Rosbot</w:t>
             </w:r>
-            <w:proofErr w:type="spellEnd"/>
-          </w:p>
-        </w:tc>
-        <w:tc>
-          <w:tcPr>
-            <w:tcW w:w="1299" w:type="dxa"/>
+          </w:p>
+        </w:tc>
+        <w:tc>
+          <w:tcPr>
+            <w:tcW w:w="1228" w:type="dxa"/>
             <w:noWrap/>
             <w:vAlign w:val="center"/>
             <w:hideMark/>
@@ -5523,7 +6186,7 @@
         </w:tc>
         <w:tc>
           <w:tcPr>
-            <w:tcW w:w="1864" w:type="dxa"/>
+            <w:tcW w:w="1756" w:type="dxa"/>
             <w:noWrap/>
             <w:vAlign w:val="center"/>
             <w:hideMark/>
@@ -5540,7 +6203,7 @@
         </w:tc>
         <w:tc>
           <w:tcPr>
-            <w:tcW w:w="1817" w:type="dxa"/>
+            <w:tcW w:w="1712" w:type="dxa"/>
             <w:noWrap/>
             <w:vAlign w:val="center"/>
             <w:hideMark/>
@@ -5557,7 +6220,7 @@
         </w:tc>
         <w:tc>
           <w:tcPr>
-            <w:tcW w:w="1222" w:type="dxa"/>
+            <w:tcW w:w="1157" w:type="dxa"/>
             <w:noWrap/>
             <w:vAlign w:val="center"/>
             <w:hideMark/>
@@ -5574,7 +6237,7 @@
         </w:tc>
         <w:tc>
           <w:tcPr>
-            <w:tcW w:w="1176" w:type="dxa"/>
+            <w:tcW w:w="236" w:type="dxa"/>
             <w:noWrap/>
             <w:vAlign w:val="center"/>
             <w:hideMark/>
@@ -5597,6 +6260,22 @@
               </w:rPr>
               <w:t>0.25000</w:t>
             </w:r>
+          </w:p>
+        </w:tc>
+        <w:tc>
+          <w:tcPr>
+            <w:tcW w:w="222" w:type="dxa"/>
+            <w:shd w:val="clear" w:color="auto" w:fill="auto"/>
+          </w:tcPr>
+          <w:p>
+            <w:pPr>
+              <w:jc w:val="center"/>
+              <w:cnfStyle w:val="000000000000" w:firstRow="0" w:lastRow="0" w:firstColumn="0" w:lastColumn="0" w:oddVBand="0" w:evenVBand="0" w:oddHBand="0" w:evenHBand="0" w:firstRowFirstColumn="0" w:firstRowLastColumn="0" w:lastRowFirstColumn="0" w:lastRowLastColumn="0"/>
+              <w:rPr>
+                <w:b/>
+                <w:bCs/>
+              </w:rPr>
+            </w:pPr>
           </w:p>
         </w:tc>
       </w:tr>
@@ -5608,7 +6287,7 @@
         <w:tc>
           <w:tcPr>
             <w:cnfStyle w:val="001000000000" w:firstRow="0" w:lastRow="0" w:firstColumn="1" w:lastColumn="0" w:oddVBand="0" w:evenVBand="0" w:oddHBand="0" w:evenHBand="0" w:firstRowFirstColumn="0" w:firstRowLastColumn="0" w:lastRowFirstColumn="0" w:lastRowLastColumn="0"/>
-            <w:tcW w:w="1659" w:type="dxa"/>
+            <w:tcW w:w="1656" w:type="dxa"/>
             <w:noWrap/>
             <w:vAlign w:val="center"/>
             <w:hideMark/>
@@ -5631,7 +6310,7 @@
         </w:tc>
         <w:tc>
           <w:tcPr>
-            <w:tcW w:w="1299" w:type="dxa"/>
+            <w:tcW w:w="1228" w:type="dxa"/>
             <w:noWrap/>
             <w:vAlign w:val="center"/>
             <w:hideMark/>
@@ -5648,7 +6327,7 @@
         </w:tc>
         <w:tc>
           <w:tcPr>
-            <w:tcW w:w="1864" w:type="dxa"/>
+            <w:tcW w:w="1756" w:type="dxa"/>
             <w:noWrap/>
             <w:vAlign w:val="center"/>
             <w:hideMark/>
@@ -5665,7 +6344,7 @@
         </w:tc>
         <w:tc>
           <w:tcPr>
-            <w:tcW w:w="1817" w:type="dxa"/>
+            <w:tcW w:w="1712" w:type="dxa"/>
             <w:noWrap/>
             <w:vAlign w:val="center"/>
             <w:hideMark/>
@@ -5682,7 +6361,7 @@
         </w:tc>
         <w:tc>
           <w:tcPr>
-            <w:tcW w:w="1222" w:type="dxa"/>
+            <w:tcW w:w="1157" w:type="dxa"/>
             <w:noWrap/>
             <w:vAlign w:val="center"/>
             <w:hideMark/>
@@ -5699,7 +6378,7 @@
         </w:tc>
         <w:tc>
           <w:tcPr>
-            <w:tcW w:w="1176" w:type="dxa"/>
+            <w:tcW w:w="236" w:type="dxa"/>
             <w:noWrap/>
             <w:vAlign w:val="center"/>
             <w:hideMark/>
@@ -5725,6 +6404,24 @@
               </w:rPr>
               <w:t>0.50000</w:t>
             </w:r>
+          </w:p>
+        </w:tc>
+        <w:tc>
+          <w:tcPr>
+            <w:tcW w:w="222" w:type="dxa"/>
+            <w:shd w:val="clear" w:color="auto" w:fill="auto"/>
+          </w:tcPr>
+          <w:p>
+            <w:pPr>
+              <w:jc w:val="center"/>
+              <w:cnfStyle w:val="000000100000" w:firstRow="0" w:lastRow="0" w:firstColumn="0" w:lastColumn="0" w:oddVBand="0" w:evenVBand="0" w:oddHBand="1" w:evenHBand="0" w:firstRowFirstColumn="0" w:firstRowLastColumn="0" w:lastRowFirstColumn="0" w:lastRowLastColumn="0"/>
+              <w:rPr>
+                <w:b/>
+                <w:bCs/>
+                <w:color w:val="FF0000"/>
+                <w:u w:val="single"/>
+              </w:rPr>
+            </w:pPr>
           </w:p>
         </w:tc>
       </w:tr>
@@ -5735,7 +6432,7 @@
         <w:tc>
           <w:tcPr>
             <w:cnfStyle w:val="001000000000" w:firstRow="0" w:lastRow="0" w:firstColumn="1" w:lastColumn="0" w:oddVBand="0" w:evenVBand="0" w:oddHBand="0" w:evenHBand="0" w:firstRowFirstColumn="0" w:firstRowLastColumn="0" w:lastRowFirstColumn="0" w:lastRowLastColumn="0"/>
-            <w:tcW w:w="1659" w:type="dxa"/>
+            <w:tcW w:w="1656" w:type="dxa"/>
             <w:noWrap/>
             <w:vAlign w:val="center"/>
             <w:hideMark/>
@@ -5751,7 +6448,7 @@
         </w:tc>
         <w:tc>
           <w:tcPr>
-            <w:tcW w:w="1299" w:type="dxa"/>
+            <w:tcW w:w="1228" w:type="dxa"/>
             <w:noWrap/>
             <w:vAlign w:val="center"/>
             <w:hideMark/>
@@ -5768,7 +6465,7 @@
         </w:tc>
         <w:tc>
           <w:tcPr>
-            <w:tcW w:w="1864" w:type="dxa"/>
+            <w:tcW w:w="1756" w:type="dxa"/>
             <w:noWrap/>
             <w:vAlign w:val="center"/>
             <w:hideMark/>
@@ -5785,7 +6482,7 @@
         </w:tc>
         <w:tc>
           <w:tcPr>
-            <w:tcW w:w="1817" w:type="dxa"/>
+            <w:tcW w:w="1712" w:type="dxa"/>
             <w:noWrap/>
             <w:vAlign w:val="center"/>
             <w:hideMark/>
@@ -5802,7 +6499,7 @@
         </w:tc>
         <w:tc>
           <w:tcPr>
-            <w:tcW w:w="1222" w:type="dxa"/>
+            <w:tcW w:w="1157" w:type="dxa"/>
             <w:noWrap/>
             <w:vAlign w:val="center"/>
             <w:hideMark/>
@@ -5819,7 +6516,7 @@
         </w:tc>
         <w:tc>
           <w:tcPr>
-            <w:tcW w:w="1176" w:type="dxa"/>
+            <w:tcW w:w="236" w:type="dxa"/>
             <w:noWrap/>
             <w:vAlign w:val="center"/>
             <w:hideMark/>
@@ -5842,6 +6539,22 @@
               </w:rPr>
               <w:t>0.25000</w:t>
             </w:r>
+          </w:p>
+        </w:tc>
+        <w:tc>
+          <w:tcPr>
+            <w:tcW w:w="222" w:type="dxa"/>
+            <w:shd w:val="clear" w:color="auto" w:fill="auto"/>
+          </w:tcPr>
+          <w:p>
+            <w:pPr>
+              <w:jc w:val="center"/>
+              <w:cnfStyle w:val="000000000000" w:firstRow="0" w:lastRow="0" w:firstColumn="0" w:lastColumn="0" w:oddVBand="0" w:evenVBand="0" w:oddHBand="0" w:evenHBand="0" w:firstRowFirstColumn="0" w:firstRowLastColumn="0" w:lastRowFirstColumn="0" w:lastRowLastColumn="0"/>
+              <w:rPr>
+                <w:b/>
+                <w:bCs/>
+              </w:rPr>
+            </w:pPr>
           </w:p>
         </w:tc>
       </w:tr>
@@ -5853,7 +6566,7 @@
         <w:tc>
           <w:tcPr>
             <w:cnfStyle w:val="001000000000" w:firstRow="0" w:lastRow="0" w:firstColumn="1" w:lastColumn="0" w:oddVBand="0" w:evenVBand="0" w:oddHBand="0" w:evenHBand="0" w:firstRowFirstColumn="0" w:firstRowLastColumn="0" w:lastRowFirstColumn="0" w:lastRowLastColumn="0"/>
-            <w:tcW w:w="1659" w:type="dxa"/>
+            <w:tcW w:w="1656" w:type="dxa"/>
             <w:shd w:val="clear" w:color="auto" w:fill="auto"/>
             <w:noWrap/>
             <w:vAlign w:val="center"/>
@@ -5867,7 +6580,7 @@
         </w:tc>
         <w:tc>
           <w:tcPr>
-            <w:tcW w:w="1299" w:type="dxa"/>
+            <w:tcW w:w="1228" w:type="dxa"/>
             <w:shd w:val="clear" w:color="auto" w:fill="auto"/>
             <w:noWrap/>
             <w:vAlign w:val="center"/>
@@ -5882,7 +6595,7 @@
         </w:tc>
         <w:tc>
           <w:tcPr>
-            <w:tcW w:w="1864" w:type="dxa"/>
+            <w:tcW w:w="1756" w:type="dxa"/>
             <w:shd w:val="clear" w:color="auto" w:fill="auto"/>
             <w:noWrap/>
             <w:vAlign w:val="center"/>
@@ -5897,7 +6610,7 @@
         </w:tc>
         <w:tc>
           <w:tcPr>
-            <w:tcW w:w="1817" w:type="dxa"/>
+            <w:tcW w:w="1712" w:type="dxa"/>
             <w:shd w:val="clear" w:color="auto" w:fill="auto"/>
             <w:noWrap/>
             <w:vAlign w:val="center"/>
@@ -5912,7 +6625,7 @@
         </w:tc>
         <w:tc>
           <w:tcPr>
-            <w:tcW w:w="1222" w:type="dxa"/>
+            <w:tcW w:w="1157" w:type="dxa"/>
             <w:noWrap/>
             <w:vAlign w:val="center"/>
             <w:hideMark/>
@@ -5929,7 +6642,7 @@
         </w:tc>
         <w:tc>
           <w:tcPr>
-            <w:tcW w:w="1176" w:type="dxa"/>
+            <w:tcW w:w="236" w:type="dxa"/>
             <w:noWrap/>
             <w:vAlign w:val="center"/>
             <w:hideMark/>
@@ -5942,6 +6655,18 @@
             <w:r>
               <w:t>1.00000</w:t>
             </w:r>
+          </w:p>
+        </w:tc>
+        <w:tc>
+          <w:tcPr>
+            <w:tcW w:w="222" w:type="dxa"/>
+            <w:shd w:val="clear" w:color="auto" w:fill="auto"/>
+          </w:tcPr>
+          <w:p>
+            <w:pPr>
+              <w:jc w:val="center"/>
+              <w:cnfStyle w:val="000000100000" w:firstRow="0" w:lastRow="0" w:firstColumn="0" w:lastColumn="0" w:oddVBand="0" w:evenVBand="0" w:oddHBand="1" w:evenHBand="0" w:firstRowFirstColumn="0" w:firstRowLastColumn="0" w:lastRowFirstColumn="0" w:lastRowLastColumn="0"/>
+            </w:pPr>
           </w:p>
         </w:tc>
       </w:tr>
@@ -5952,7 +6677,7 @@
         <w:tc>
           <w:tcPr>
             <w:cnfStyle w:val="001000000000" w:firstRow="0" w:lastRow="0" w:firstColumn="1" w:lastColumn="0" w:oddVBand="0" w:evenVBand="0" w:oddHBand="0" w:evenHBand="0" w:firstRowFirstColumn="0" w:firstRowLastColumn="0" w:lastRowFirstColumn="0" w:lastRowLastColumn="0"/>
-            <w:tcW w:w="1659" w:type="dxa"/>
+            <w:tcW w:w="1656" w:type="dxa"/>
             <w:shd w:val="clear" w:color="auto" w:fill="FFC000" w:themeFill="accent4"/>
             <w:noWrap/>
             <w:vAlign w:val="center"/>
@@ -5969,7 +6694,7 @@
         </w:tc>
         <w:tc>
           <w:tcPr>
-            <w:tcW w:w="1299" w:type="dxa"/>
+            <w:tcW w:w="1228" w:type="dxa"/>
             <w:shd w:val="clear" w:color="auto" w:fill="auto"/>
             <w:noWrap/>
             <w:vAlign w:val="center"/>
@@ -5984,7 +6709,7 @@
         </w:tc>
         <w:tc>
           <w:tcPr>
-            <w:tcW w:w="1864" w:type="dxa"/>
+            <w:tcW w:w="1756" w:type="dxa"/>
             <w:shd w:val="clear" w:color="auto" w:fill="auto"/>
             <w:noWrap/>
             <w:vAlign w:val="center"/>
@@ -5999,7 +6724,7 @@
         </w:tc>
         <w:tc>
           <w:tcPr>
-            <w:tcW w:w="1817" w:type="dxa"/>
+            <w:tcW w:w="1712" w:type="dxa"/>
             <w:shd w:val="clear" w:color="auto" w:fill="auto"/>
             <w:noWrap/>
             <w:vAlign w:val="center"/>
@@ -6014,7 +6739,7 @@
         </w:tc>
         <w:tc>
           <w:tcPr>
-            <w:tcW w:w="1222" w:type="dxa"/>
+            <w:tcW w:w="1157" w:type="dxa"/>
             <w:shd w:val="clear" w:color="auto" w:fill="auto"/>
             <w:noWrap/>
             <w:vAlign w:val="center"/>
@@ -6029,11 +6754,23 @@
         </w:tc>
         <w:tc>
           <w:tcPr>
-            <w:tcW w:w="1176" w:type="dxa"/>
+            <w:tcW w:w="236" w:type="dxa"/>
             <w:shd w:val="clear" w:color="auto" w:fill="auto"/>
             <w:noWrap/>
             <w:vAlign w:val="center"/>
             <w:hideMark/>
+          </w:tcPr>
+          <w:p>
+            <w:pPr>
+              <w:jc w:val="center"/>
+              <w:cnfStyle w:val="000000000000" w:firstRow="0" w:lastRow="0" w:firstColumn="0" w:lastColumn="0" w:oddVBand="0" w:evenVBand="0" w:oddHBand="0" w:evenHBand="0" w:firstRowFirstColumn="0" w:firstRowLastColumn="0" w:lastRowFirstColumn="0" w:lastRowLastColumn="0"/>
+            </w:pPr>
+          </w:p>
+        </w:tc>
+        <w:tc>
+          <w:tcPr>
+            <w:tcW w:w="222" w:type="dxa"/>
+            <w:shd w:val="clear" w:color="auto" w:fill="auto"/>
           </w:tcPr>
           <w:p>
             <w:pPr>
@@ -6051,7 +6788,7 @@
         <w:tc>
           <w:tcPr>
             <w:cnfStyle w:val="001000000000" w:firstRow="0" w:lastRow="0" w:firstColumn="1" w:lastColumn="0" w:oddVBand="0" w:evenVBand="0" w:oddHBand="0" w:evenHBand="0" w:firstRowFirstColumn="0" w:firstRowLastColumn="0" w:lastRowFirstColumn="0" w:lastRowLastColumn="0"/>
-            <w:tcW w:w="1659" w:type="dxa"/>
+            <w:tcW w:w="1656" w:type="dxa"/>
             <w:shd w:val="clear" w:color="auto" w:fill="FFFFFF" w:themeFill="background1"/>
             <w:noWrap/>
             <w:vAlign w:val="center"/>
@@ -6065,7 +6802,7 @@
         </w:tc>
         <w:tc>
           <w:tcPr>
-            <w:tcW w:w="1299" w:type="dxa"/>
+            <w:tcW w:w="1228" w:type="dxa"/>
             <w:shd w:val="clear" w:color="auto" w:fill="ED7D31" w:themeFill="accent2"/>
             <w:noWrap/>
             <w:vAlign w:val="center"/>
@@ -6081,7 +6818,6 @@
                 <w:color w:val="FFFFFF" w:themeColor="background1"/>
               </w:rPr>
             </w:pPr>
-            <w:proofErr w:type="spellStart"/>
             <w:r>
               <w:rPr>
                 <w:b/>
@@ -6090,12 +6826,11 @@
               </w:rPr>
               <w:t>Rosbot</w:t>
             </w:r>
-            <w:proofErr w:type="spellEnd"/>
-          </w:p>
-        </w:tc>
-        <w:tc>
-          <w:tcPr>
-            <w:tcW w:w="1864" w:type="dxa"/>
+          </w:p>
+        </w:tc>
+        <w:tc>
+          <w:tcPr>
+            <w:tcW w:w="1756" w:type="dxa"/>
             <w:shd w:val="clear" w:color="auto" w:fill="ED7D31" w:themeFill="accent2"/>
             <w:noWrap/>
             <w:vAlign w:val="center"/>
@@ -6123,7 +6858,7 @@
         </w:tc>
         <w:tc>
           <w:tcPr>
-            <w:tcW w:w="1817" w:type="dxa"/>
+            <w:tcW w:w="1712" w:type="dxa"/>
             <w:shd w:val="clear" w:color="auto" w:fill="ED7D31" w:themeFill="accent2"/>
             <w:noWrap/>
             <w:vAlign w:val="center"/>
@@ -6151,7 +6886,7 @@
         </w:tc>
         <w:tc>
           <w:tcPr>
-            <w:tcW w:w="1222" w:type="dxa"/>
+            <w:tcW w:w="1157" w:type="dxa"/>
             <w:shd w:val="clear" w:color="auto" w:fill="ED7D31" w:themeFill="accent2"/>
             <w:noWrap/>
             <w:vAlign w:val="center"/>
@@ -6179,7 +6914,7 @@
         </w:tc>
         <w:tc>
           <w:tcPr>
-            <w:tcW w:w="1176" w:type="dxa"/>
+            <w:tcW w:w="236" w:type="dxa"/>
             <w:shd w:val="clear" w:color="auto" w:fill="ED7D31" w:themeFill="accent2"/>
             <w:noWrap/>
             <w:vAlign w:val="center"/>
@@ -6207,6 +6942,25 @@
               </w:rPr>
               <w:t>Promedio</w:t>
             </w:r>
+          </w:p>
+        </w:tc>
+        <w:tc>
+          <w:tcPr>
+            <w:tcW w:w="222" w:type="dxa"/>
+            <w:shd w:val="clear" w:color="auto" w:fill="auto"/>
+          </w:tcPr>
+          <w:p>
+            <w:pPr>
+              <w:jc w:val="center"/>
+              <w:cnfStyle w:val="000000100000" w:firstRow="0" w:lastRow="0" w:firstColumn="0" w:lastColumn="0" w:oddVBand="0" w:evenVBand="0" w:oddHBand="1" w:evenHBand="0" w:firstRowFirstColumn="0" w:firstRowLastColumn="0" w:lastRowFirstColumn="0" w:lastRowLastColumn="0"/>
+              <w:rPr>
+                <w:b/>
+                <w:bCs/>
+                <w:i/>
+                <w:iCs/>
+                <w:color w:val="FFFFFF" w:themeColor="background1"/>
+              </w:rPr>
+            </w:pPr>
           </w:p>
         </w:tc>
       </w:tr>
@@ -6217,7 +6971,7 @@
         <w:tc>
           <w:tcPr>
             <w:cnfStyle w:val="001000000000" w:firstRow="0" w:lastRow="0" w:firstColumn="1" w:lastColumn="0" w:oddVBand="0" w:evenVBand="0" w:oddHBand="0" w:evenHBand="0" w:firstRowFirstColumn="0" w:firstRowLastColumn="0" w:lastRowFirstColumn="0" w:lastRowLastColumn="0"/>
-            <w:tcW w:w="1659" w:type="dxa"/>
+            <w:tcW w:w="1656" w:type="dxa"/>
             <w:noWrap/>
             <w:vAlign w:val="center"/>
             <w:hideMark/>
@@ -6229,7 +6983,6 @@
                 <w:u w:val="single"/>
               </w:rPr>
             </w:pPr>
-            <w:proofErr w:type="spellStart"/>
             <w:r>
               <w:rPr>
                 <w:color w:val="FF0000"/>
@@ -6237,12 +6990,11 @@
               </w:rPr>
               <w:t>Rosbot</w:t>
             </w:r>
-            <w:proofErr w:type="spellEnd"/>
-          </w:p>
-        </w:tc>
-        <w:tc>
-          <w:tcPr>
-            <w:tcW w:w="1299" w:type="dxa"/>
+          </w:p>
+        </w:tc>
+        <w:tc>
+          <w:tcPr>
+            <w:tcW w:w="1228" w:type="dxa"/>
             <w:noWrap/>
             <w:hideMark/>
           </w:tcPr>
@@ -6258,7 +7010,7 @@
         </w:tc>
         <w:tc>
           <w:tcPr>
-            <w:tcW w:w="1864" w:type="dxa"/>
+            <w:tcW w:w="1756" w:type="dxa"/>
             <w:noWrap/>
             <w:hideMark/>
           </w:tcPr>
@@ -6274,7 +7026,7 @@
         </w:tc>
         <w:tc>
           <w:tcPr>
-            <w:tcW w:w="1817" w:type="dxa"/>
+            <w:tcW w:w="1712" w:type="dxa"/>
             <w:noWrap/>
             <w:hideMark/>
           </w:tcPr>
@@ -6290,7 +7042,7 @@
         </w:tc>
         <w:tc>
           <w:tcPr>
-            <w:tcW w:w="1222" w:type="dxa"/>
+            <w:tcW w:w="1157" w:type="dxa"/>
             <w:noWrap/>
             <w:hideMark/>
           </w:tcPr>
@@ -6306,7 +7058,7 @@
         </w:tc>
         <w:tc>
           <w:tcPr>
-            <w:tcW w:w="1176" w:type="dxa"/>
+            <w:tcW w:w="236" w:type="dxa"/>
             <w:noWrap/>
             <w:hideMark/>
           </w:tcPr>
@@ -6331,6 +7083,24 @@
               </w:rPr>
               <w:t>0.40000</w:t>
             </w:r>
+          </w:p>
+        </w:tc>
+        <w:tc>
+          <w:tcPr>
+            <w:tcW w:w="222" w:type="dxa"/>
+            <w:shd w:val="clear" w:color="auto" w:fill="auto"/>
+          </w:tcPr>
+          <w:p>
+            <w:pPr>
+              <w:jc w:val="center"/>
+              <w:cnfStyle w:val="000000000000" w:firstRow="0" w:lastRow="0" w:firstColumn="0" w:lastColumn="0" w:oddVBand="0" w:evenVBand="0" w:oddHBand="0" w:evenHBand="0" w:firstRowFirstColumn="0" w:firstRowLastColumn="0" w:lastRowFirstColumn="0" w:lastRowLastColumn="0"/>
+              <w:rPr>
+                <w:b/>
+                <w:bCs/>
+                <w:color w:val="FF0000"/>
+                <w:u w:val="single"/>
+              </w:rPr>
+            </w:pPr>
           </w:p>
         </w:tc>
       </w:tr>
@@ -6342,7 +7112,7 @@
         <w:tc>
           <w:tcPr>
             <w:cnfStyle w:val="001000000000" w:firstRow="0" w:lastRow="0" w:firstColumn="1" w:lastColumn="0" w:oddVBand="0" w:evenVBand="0" w:oddHBand="0" w:evenHBand="0" w:firstRowFirstColumn="0" w:firstRowLastColumn="0" w:lastRowFirstColumn="0" w:lastRowLastColumn="0"/>
-            <w:tcW w:w="1659" w:type="dxa"/>
+            <w:tcW w:w="1656" w:type="dxa"/>
             <w:noWrap/>
             <w:vAlign w:val="center"/>
             <w:hideMark/>
@@ -6358,7 +7128,7 @@
         </w:tc>
         <w:tc>
           <w:tcPr>
-            <w:tcW w:w="1299" w:type="dxa"/>
+            <w:tcW w:w="1228" w:type="dxa"/>
             <w:noWrap/>
             <w:hideMark/>
           </w:tcPr>
@@ -6374,7 +7144,7 @@
         </w:tc>
         <w:tc>
           <w:tcPr>
-            <w:tcW w:w="1864" w:type="dxa"/>
+            <w:tcW w:w="1756" w:type="dxa"/>
             <w:noWrap/>
             <w:hideMark/>
           </w:tcPr>
@@ -6390,7 +7160,7 @@
         </w:tc>
         <w:tc>
           <w:tcPr>
-            <w:tcW w:w="1817" w:type="dxa"/>
+            <w:tcW w:w="1712" w:type="dxa"/>
             <w:noWrap/>
             <w:hideMark/>
           </w:tcPr>
@@ -6406,7 +7176,7 @@
         </w:tc>
         <w:tc>
           <w:tcPr>
-            <w:tcW w:w="1222" w:type="dxa"/>
+            <w:tcW w:w="1157" w:type="dxa"/>
             <w:noWrap/>
             <w:hideMark/>
           </w:tcPr>
@@ -6422,7 +7192,7 @@
         </w:tc>
         <w:tc>
           <w:tcPr>
-            <w:tcW w:w="1176" w:type="dxa"/>
+            <w:tcW w:w="236" w:type="dxa"/>
             <w:noWrap/>
             <w:hideMark/>
           </w:tcPr>
@@ -6444,6 +7214,22 @@
               </w:rPr>
               <w:t>0.35000</w:t>
             </w:r>
+          </w:p>
+        </w:tc>
+        <w:tc>
+          <w:tcPr>
+            <w:tcW w:w="222" w:type="dxa"/>
+            <w:shd w:val="clear" w:color="auto" w:fill="auto"/>
+          </w:tcPr>
+          <w:p>
+            <w:pPr>
+              <w:jc w:val="center"/>
+              <w:cnfStyle w:val="000000100000" w:firstRow="0" w:lastRow="0" w:firstColumn="0" w:lastColumn="0" w:oddVBand="0" w:evenVBand="0" w:oddHBand="1" w:evenHBand="0" w:firstRowFirstColumn="0" w:firstRowLastColumn="0" w:lastRowFirstColumn="0" w:lastRowLastColumn="0"/>
+              <w:rPr>
+                <w:b/>
+                <w:bCs/>
+              </w:rPr>
+            </w:pPr>
           </w:p>
         </w:tc>
       </w:tr>
@@ -6454,7 +7240,7 @@
         <w:tc>
           <w:tcPr>
             <w:cnfStyle w:val="001000000000" w:firstRow="0" w:lastRow="0" w:firstColumn="1" w:lastColumn="0" w:oddVBand="0" w:evenVBand="0" w:oddHBand="0" w:evenHBand="0" w:firstRowFirstColumn="0" w:firstRowLastColumn="0" w:lastRowFirstColumn="0" w:lastRowLastColumn="0"/>
-            <w:tcW w:w="1659" w:type="dxa"/>
+            <w:tcW w:w="1656" w:type="dxa"/>
             <w:noWrap/>
             <w:vAlign w:val="center"/>
             <w:hideMark/>
@@ -6470,7 +7256,7 @@
         </w:tc>
         <w:tc>
           <w:tcPr>
-            <w:tcW w:w="1299" w:type="dxa"/>
+            <w:tcW w:w="1228" w:type="dxa"/>
             <w:noWrap/>
             <w:hideMark/>
           </w:tcPr>
@@ -6486,7 +7272,7 @@
         </w:tc>
         <w:tc>
           <w:tcPr>
-            <w:tcW w:w="1864" w:type="dxa"/>
+            <w:tcW w:w="1756" w:type="dxa"/>
             <w:noWrap/>
             <w:hideMark/>
           </w:tcPr>
@@ -6502,7 +7288,7 @@
         </w:tc>
         <w:tc>
           <w:tcPr>
-            <w:tcW w:w="1817" w:type="dxa"/>
+            <w:tcW w:w="1712" w:type="dxa"/>
             <w:noWrap/>
             <w:hideMark/>
           </w:tcPr>
@@ -6518,7 +7304,7 @@
         </w:tc>
         <w:tc>
           <w:tcPr>
-            <w:tcW w:w="1222" w:type="dxa"/>
+            <w:tcW w:w="1157" w:type="dxa"/>
             <w:noWrap/>
             <w:hideMark/>
           </w:tcPr>
@@ -6534,7 +7320,7 @@
         </w:tc>
         <w:tc>
           <w:tcPr>
-            <w:tcW w:w="1176" w:type="dxa"/>
+            <w:tcW w:w="236" w:type="dxa"/>
             <w:noWrap/>
             <w:hideMark/>
           </w:tcPr>
@@ -6556,6 +7342,22 @@
               </w:rPr>
               <w:t>0.25000</w:t>
             </w:r>
+          </w:p>
+        </w:tc>
+        <w:tc>
+          <w:tcPr>
+            <w:tcW w:w="222" w:type="dxa"/>
+            <w:shd w:val="clear" w:color="auto" w:fill="auto"/>
+          </w:tcPr>
+          <w:p>
+            <w:pPr>
+              <w:jc w:val="center"/>
+              <w:cnfStyle w:val="000000000000" w:firstRow="0" w:lastRow="0" w:firstColumn="0" w:lastColumn="0" w:oddVBand="0" w:evenVBand="0" w:oddHBand="0" w:evenHBand="0" w:firstRowFirstColumn="0" w:firstRowLastColumn="0" w:lastRowFirstColumn="0" w:lastRowLastColumn="0"/>
+              <w:rPr>
+                <w:b/>
+                <w:bCs/>
+              </w:rPr>
+            </w:pPr>
           </w:p>
         </w:tc>
       </w:tr>
@@ -6567,7 +7369,7 @@
         <w:tc>
           <w:tcPr>
             <w:cnfStyle w:val="001000000000" w:firstRow="0" w:lastRow="0" w:firstColumn="1" w:lastColumn="0" w:oddVBand="0" w:evenVBand="0" w:oddHBand="0" w:evenHBand="0" w:firstRowFirstColumn="0" w:firstRowLastColumn="0" w:lastRowFirstColumn="0" w:lastRowLastColumn="0"/>
-            <w:tcW w:w="1659" w:type="dxa"/>
+            <w:tcW w:w="1656" w:type="dxa"/>
             <w:shd w:val="clear" w:color="auto" w:fill="auto"/>
             <w:noWrap/>
             <w:vAlign w:val="center"/>
@@ -6581,7 +7383,7 @@
         </w:tc>
         <w:tc>
           <w:tcPr>
-            <w:tcW w:w="1299" w:type="dxa"/>
+            <w:tcW w:w="1228" w:type="dxa"/>
             <w:shd w:val="clear" w:color="auto" w:fill="auto"/>
             <w:noWrap/>
             <w:hideMark/>
@@ -6595,7 +7397,7 @@
         </w:tc>
         <w:tc>
           <w:tcPr>
-            <w:tcW w:w="1864" w:type="dxa"/>
+            <w:tcW w:w="1756" w:type="dxa"/>
             <w:shd w:val="clear" w:color="auto" w:fill="auto"/>
             <w:noWrap/>
             <w:hideMark/>
@@ -6609,7 +7411,7 @@
         </w:tc>
         <w:tc>
           <w:tcPr>
-            <w:tcW w:w="1817" w:type="dxa"/>
+            <w:tcW w:w="1712" w:type="dxa"/>
             <w:shd w:val="clear" w:color="auto" w:fill="auto"/>
             <w:noWrap/>
             <w:hideMark/>
@@ -6623,7 +7425,7 @@
         </w:tc>
         <w:tc>
           <w:tcPr>
-            <w:tcW w:w="1222" w:type="dxa"/>
+            <w:tcW w:w="1157" w:type="dxa"/>
             <w:noWrap/>
             <w:hideMark/>
           </w:tcPr>
@@ -6639,7 +7441,7 @@
         </w:tc>
         <w:tc>
           <w:tcPr>
-            <w:tcW w:w="1176" w:type="dxa"/>
+            <w:tcW w:w="236" w:type="dxa"/>
             <w:noWrap/>
             <w:hideMark/>
           </w:tcPr>
@@ -6651,6 +7453,18 @@
             <w:r>
               <w:t>1.00000</w:t>
             </w:r>
+          </w:p>
+        </w:tc>
+        <w:tc>
+          <w:tcPr>
+            <w:tcW w:w="222" w:type="dxa"/>
+            <w:shd w:val="clear" w:color="auto" w:fill="auto"/>
+          </w:tcPr>
+          <w:p>
+            <w:pPr>
+              <w:jc w:val="center"/>
+              <w:cnfStyle w:val="000000100000" w:firstRow="0" w:lastRow="0" w:firstColumn="0" w:lastColumn="0" w:oddVBand="0" w:evenVBand="0" w:oddHBand="1" w:evenHBand="0" w:firstRowFirstColumn="0" w:firstRowLastColumn="0" w:lastRowFirstColumn="0" w:lastRowLastColumn="0"/>
+            </w:pPr>
           </w:p>
         </w:tc>
       </w:tr>
@@ -6661,7 +7475,7 @@
         <w:tc>
           <w:tcPr>
             <w:cnfStyle w:val="001000000000" w:firstRow="0" w:lastRow="0" w:firstColumn="1" w:lastColumn="0" w:oddVBand="0" w:evenVBand="0" w:oddHBand="0" w:evenHBand="0" w:firstRowFirstColumn="0" w:firstRowLastColumn="0" w:lastRowFirstColumn="0" w:lastRowLastColumn="0"/>
-            <w:tcW w:w="1659" w:type="dxa"/>
+            <w:tcW w:w="1656" w:type="dxa"/>
             <w:shd w:val="clear" w:color="auto" w:fill="0070C0"/>
             <w:noWrap/>
             <w:vAlign w:val="center"/>
@@ -6678,7 +7492,7 @@
         </w:tc>
         <w:tc>
           <w:tcPr>
-            <w:tcW w:w="1299" w:type="dxa"/>
+            <w:tcW w:w="1228" w:type="dxa"/>
             <w:shd w:val="clear" w:color="auto" w:fill="auto"/>
             <w:noWrap/>
             <w:vAlign w:val="center"/>
@@ -6693,7 +7507,7 @@
         </w:tc>
         <w:tc>
           <w:tcPr>
-            <w:tcW w:w="1864" w:type="dxa"/>
+            <w:tcW w:w="1756" w:type="dxa"/>
             <w:shd w:val="clear" w:color="auto" w:fill="auto"/>
             <w:noWrap/>
             <w:vAlign w:val="center"/>
@@ -6708,7 +7522,7 @@
         </w:tc>
         <w:tc>
           <w:tcPr>
-            <w:tcW w:w="1817" w:type="dxa"/>
+            <w:tcW w:w="1712" w:type="dxa"/>
             <w:shd w:val="clear" w:color="auto" w:fill="auto"/>
             <w:noWrap/>
             <w:vAlign w:val="center"/>
@@ -6723,7 +7537,7 @@
         </w:tc>
         <w:tc>
           <w:tcPr>
-            <w:tcW w:w="1222" w:type="dxa"/>
+            <w:tcW w:w="1157" w:type="dxa"/>
             <w:shd w:val="clear" w:color="auto" w:fill="auto"/>
             <w:noWrap/>
             <w:vAlign w:val="center"/>
@@ -6738,11 +7552,23 @@
         </w:tc>
         <w:tc>
           <w:tcPr>
-            <w:tcW w:w="1176" w:type="dxa"/>
+            <w:tcW w:w="236" w:type="dxa"/>
             <w:shd w:val="clear" w:color="auto" w:fill="auto"/>
             <w:noWrap/>
             <w:vAlign w:val="center"/>
             <w:hideMark/>
+          </w:tcPr>
+          <w:p>
+            <w:pPr>
+              <w:jc w:val="center"/>
+              <w:cnfStyle w:val="000000000000" w:firstRow="0" w:lastRow="0" w:firstColumn="0" w:lastColumn="0" w:oddVBand="0" w:evenVBand="0" w:oddHBand="0" w:evenHBand="0" w:firstRowFirstColumn="0" w:firstRowLastColumn="0" w:lastRowFirstColumn="0" w:lastRowLastColumn="0"/>
+            </w:pPr>
+          </w:p>
+        </w:tc>
+        <w:tc>
+          <w:tcPr>
+            <w:tcW w:w="222" w:type="dxa"/>
+            <w:shd w:val="clear" w:color="auto" w:fill="auto"/>
           </w:tcPr>
           <w:p>
             <w:pPr>
@@ -6760,7 +7586,7 @@
         <w:tc>
           <w:tcPr>
             <w:cnfStyle w:val="001000000000" w:firstRow="0" w:lastRow="0" w:firstColumn="1" w:lastColumn="0" w:oddVBand="0" w:evenVBand="0" w:oddHBand="0" w:evenHBand="0" w:firstRowFirstColumn="0" w:firstRowLastColumn="0" w:lastRowFirstColumn="0" w:lastRowLastColumn="0"/>
-            <w:tcW w:w="1659" w:type="dxa"/>
+            <w:tcW w:w="1656" w:type="dxa"/>
             <w:shd w:val="clear" w:color="auto" w:fill="FFFFFF" w:themeFill="background1"/>
             <w:noWrap/>
             <w:vAlign w:val="center"/>
@@ -6774,7 +7600,7 @@
         </w:tc>
         <w:tc>
           <w:tcPr>
-            <w:tcW w:w="1299" w:type="dxa"/>
+            <w:tcW w:w="1228" w:type="dxa"/>
             <w:shd w:val="clear" w:color="auto" w:fill="ED7D31" w:themeFill="accent2"/>
             <w:noWrap/>
             <w:vAlign w:val="center"/>
@@ -6802,7 +7628,7 @@
         </w:tc>
         <w:tc>
           <w:tcPr>
-            <w:tcW w:w="1864" w:type="dxa"/>
+            <w:tcW w:w="1756" w:type="dxa"/>
             <w:shd w:val="clear" w:color="auto" w:fill="ED7D31" w:themeFill="accent2"/>
             <w:noWrap/>
             <w:vAlign w:val="center"/>
@@ -6830,7 +7656,7 @@
         </w:tc>
         <w:tc>
           <w:tcPr>
-            <w:tcW w:w="1817" w:type="dxa"/>
+            <w:tcW w:w="1712" w:type="dxa"/>
             <w:shd w:val="clear" w:color="auto" w:fill="ED7D31" w:themeFill="accent2"/>
             <w:noWrap/>
             <w:vAlign w:val="center"/>
@@ -6858,7 +7684,7 @@
         </w:tc>
         <w:tc>
           <w:tcPr>
-            <w:tcW w:w="1222" w:type="dxa"/>
+            <w:tcW w:w="1157" w:type="dxa"/>
             <w:shd w:val="clear" w:color="auto" w:fill="ED7D31" w:themeFill="accent2"/>
             <w:noWrap/>
             <w:vAlign w:val="center"/>
@@ -6890,11 +7716,23 @@
         </w:tc>
         <w:tc>
           <w:tcPr>
-            <w:tcW w:w="1176" w:type="dxa"/>
+            <w:tcW w:w="236" w:type="dxa"/>
             <w:shd w:val="clear" w:color="auto" w:fill="auto"/>
             <w:noWrap/>
             <w:vAlign w:val="center"/>
             <w:hideMark/>
+          </w:tcPr>
+          <w:p>
+            <w:pPr>
+              <w:jc w:val="center"/>
+              <w:cnfStyle w:val="000000100000" w:firstRow="0" w:lastRow="0" w:firstColumn="0" w:lastColumn="0" w:oddVBand="0" w:evenVBand="0" w:oddHBand="1" w:evenHBand="0" w:firstRowFirstColumn="0" w:firstRowLastColumn="0" w:lastRowFirstColumn="0" w:lastRowLastColumn="0"/>
+            </w:pPr>
+          </w:p>
+        </w:tc>
+        <w:tc>
+          <w:tcPr>
+            <w:tcW w:w="222" w:type="dxa"/>
+            <w:shd w:val="clear" w:color="auto" w:fill="auto"/>
           </w:tcPr>
           <w:p>
             <w:pPr>
@@ -6911,25 +7749,23 @@
         <w:tc>
           <w:tcPr>
             <w:cnfStyle w:val="001000000000" w:firstRow="0" w:lastRow="0" w:firstColumn="1" w:lastColumn="0" w:oddVBand="0" w:evenVBand="0" w:oddHBand="0" w:evenHBand="0" w:firstRowFirstColumn="0" w:firstRowLastColumn="0" w:lastRowFirstColumn="0" w:lastRowLastColumn="0"/>
-            <w:tcW w:w="1659" w:type="dxa"/>
-            <w:noWrap/>
-            <w:vAlign w:val="center"/>
-            <w:hideMark/>
-          </w:tcPr>
-          <w:p>
-            <w:pPr>
-              <w:jc w:val="center"/>
-            </w:pPr>
-            <w:proofErr w:type="spellStart"/>
+            <w:tcW w:w="1656" w:type="dxa"/>
+            <w:noWrap/>
+            <w:vAlign w:val="center"/>
+            <w:hideMark/>
+          </w:tcPr>
+          <w:p>
+            <w:pPr>
+              <w:jc w:val="center"/>
+            </w:pPr>
             <w:r>
               <w:t>Rosbot</w:t>
             </w:r>
-            <w:proofErr w:type="spellEnd"/>
-          </w:p>
-        </w:tc>
-        <w:tc>
-          <w:tcPr>
-            <w:tcW w:w="1299" w:type="dxa"/>
+          </w:p>
+        </w:tc>
+        <w:tc>
+          <w:tcPr>
+            <w:tcW w:w="1228" w:type="dxa"/>
             <w:noWrap/>
             <w:vAlign w:val="center"/>
             <w:hideMark/>
@@ -6946,7 +7782,7 @@
         </w:tc>
         <w:tc>
           <w:tcPr>
-            <w:tcW w:w="1864" w:type="dxa"/>
+            <w:tcW w:w="1756" w:type="dxa"/>
             <w:noWrap/>
             <w:vAlign w:val="center"/>
             <w:hideMark/>
@@ -6963,7 +7799,7 @@
         </w:tc>
         <w:tc>
           <w:tcPr>
-            <w:tcW w:w="1817" w:type="dxa"/>
+            <w:tcW w:w="1712" w:type="dxa"/>
             <w:noWrap/>
             <w:vAlign w:val="center"/>
             <w:hideMark/>
@@ -6980,7 +7816,7 @@
         </w:tc>
         <w:tc>
           <w:tcPr>
-            <w:tcW w:w="1222" w:type="dxa"/>
+            <w:tcW w:w="1157" w:type="dxa"/>
             <w:noWrap/>
             <w:vAlign w:val="center"/>
             <w:hideMark/>
@@ -7007,11 +7843,23 @@
         </w:tc>
         <w:tc>
           <w:tcPr>
-            <w:tcW w:w="1176" w:type="dxa"/>
+            <w:tcW w:w="236" w:type="dxa"/>
             <w:shd w:val="clear" w:color="auto" w:fill="auto"/>
             <w:noWrap/>
             <w:vAlign w:val="center"/>
             <w:hideMark/>
+          </w:tcPr>
+          <w:p>
+            <w:pPr>
+              <w:jc w:val="center"/>
+              <w:cnfStyle w:val="000000000000" w:firstRow="0" w:lastRow="0" w:firstColumn="0" w:lastColumn="0" w:oddVBand="0" w:evenVBand="0" w:oddHBand="0" w:evenHBand="0" w:firstRowFirstColumn="0" w:firstRowLastColumn="0" w:lastRowFirstColumn="0" w:lastRowLastColumn="0"/>
+            </w:pPr>
+          </w:p>
+        </w:tc>
+        <w:tc>
+          <w:tcPr>
+            <w:tcW w:w="222" w:type="dxa"/>
+            <w:shd w:val="clear" w:color="auto" w:fill="auto"/>
           </w:tcPr>
           <w:p>
             <w:pPr>
@@ -7029,7 +7877,7 @@
         <w:tc>
           <w:tcPr>
             <w:cnfStyle w:val="001000000000" w:firstRow="0" w:lastRow="0" w:firstColumn="1" w:lastColumn="0" w:oddVBand="0" w:evenVBand="0" w:oddHBand="0" w:evenHBand="0" w:firstRowFirstColumn="0" w:firstRowLastColumn="0" w:lastRowFirstColumn="0" w:lastRowLastColumn="0"/>
-            <w:tcW w:w="1659" w:type="dxa"/>
+            <w:tcW w:w="1656" w:type="dxa"/>
             <w:noWrap/>
             <w:vAlign w:val="center"/>
             <w:hideMark/>
@@ -7045,7 +7893,7 @@
         </w:tc>
         <w:tc>
           <w:tcPr>
-            <w:tcW w:w="1299" w:type="dxa"/>
+            <w:tcW w:w="1228" w:type="dxa"/>
             <w:noWrap/>
             <w:vAlign w:val="center"/>
             <w:hideMark/>
@@ -7062,7 +7910,7 @@
         </w:tc>
         <w:tc>
           <w:tcPr>
-            <w:tcW w:w="1864" w:type="dxa"/>
+            <w:tcW w:w="1756" w:type="dxa"/>
             <w:noWrap/>
             <w:vAlign w:val="center"/>
             <w:hideMark/>
@@ -7079,7 +7927,7 @@
         </w:tc>
         <w:tc>
           <w:tcPr>
-            <w:tcW w:w="1817" w:type="dxa"/>
+            <w:tcW w:w="1712" w:type="dxa"/>
             <w:noWrap/>
             <w:vAlign w:val="center"/>
             <w:hideMark/>
@@ -7096,7 +7944,7 @@
         </w:tc>
         <w:tc>
           <w:tcPr>
-            <w:tcW w:w="1222" w:type="dxa"/>
+            <w:tcW w:w="1157" w:type="dxa"/>
             <w:noWrap/>
             <w:vAlign w:val="center"/>
             <w:hideMark/>
@@ -7123,11 +7971,23 @@
         </w:tc>
         <w:tc>
           <w:tcPr>
-            <w:tcW w:w="1176" w:type="dxa"/>
+            <w:tcW w:w="236" w:type="dxa"/>
             <w:shd w:val="clear" w:color="auto" w:fill="auto"/>
             <w:noWrap/>
             <w:vAlign w:val="center"/>
             <w:hideMark/>
+          </w:tcPr>
+          <w:p>
+            <w:pPr>
+              <w:jc w:val="center"/>
+              <w:cnfStyle w:val="000000100000" w:firstRow="0" w:lastRow="0" w:firstColumn="0" w:lastColumn="0" w:oddVBand="0" w:evenVBand="0" w:oddHBand="1" w:evenHBand="0" w:firstRowFirstColumn="0" w:firstRowLastColumn="0" w:lastRowFirstColumn="0" w:lastRowLastColumn="0"/>
+            </w:pPr>
+          </w:p>
+        </w:tc>
+        <w:tc>
+          <w:tcPr>
+            <w:tcW w:w="222" w:type="dxa"/>
+            <w:shd w:val="clear" w:color="auto" w:fill="auto"/>
           </w:tcPr>
           <w:p>
             <w:pPr>
@@ -7144,7 +8004,7 @@
         <w:tc>
           <w:tcPr>
             <w:cnfStyle w:val="001000000000" w:firstRow="0" w:lastRow="0" w:firstColumn="1" w:lastColumn="0" w:oddVBand="0" w:evenVBand="0" w:oddHBand="0" w:evenHBand="0" w:firstRowFirstColumn="0" w:firstRowLastColumn="0" w:lastRowFirstColumn="0" w:lastRowLastColumn="0"/>
-            <w:tcW w:w="1659" w:type="dxa"/>
+            <w:tcW w:w="1656" w:type="dxa"/>
             <w:shd w:val="clear" w:color="auto" w:fill="0070C0"/>
             <w:noWrap/>
             <w:vAlign w:val="center"/>
@@ -7167,7 +8027,7 @@
         </w:tc>
         <w:tc>
           <w:tcPr>
-            <w:tcW w:w="1299" w:type="dxa"/>
+            <w:tcW w:w="1228" w:type="dxa"/>
             <w:noWrap/>
             <w:vAlign w:val="center"/>
             <w:hideMark/>
@@ -7184,7 +8044,7 @@
         </w:tc>
         <w:tc>
           <w:tcPr>
-            <w:tcW w:w="1864" w:type="dxa"/>
+            <w:tcW w:w="1756" w:type="dxa"/>
             <w:noWrap/>
             <w:vAlign w:val="center"/>
             <w:hideMark/>
@@ -7201,7 +8061,7 @@
         </w:tc>
         <w:tc>
           <w:tcPr>
-            <w:tcW w:w="1817" w:type="dxa"/>
+            <w:tcW w:w="1712" w:type="dxa"/>
             <w:noWrap/>
             <w:vAlign w:val="center"/>
             <w:hideMark/>
@@ -7218,7 +8078,7 @@
         </w:tc>
         <w:tc>
           <w:tcPr>
-            <w:tcW w:w="1222" w:type="dxa"/>
+            <w:tcW w:w="1157" w:type="dxa"/>
             <w:shd w:val="clear" w:color="auto" w:fill="0070C0"/>
             <w:noWrap/>
             <w:vAlign w:val="center"/>
@@ -7248,11 +8108,23 @@
         </w:tc>
         <w:tc>
           <w:tcPr>
-            <w:tcW w:w="1176" w:type="dxa"/>
+            <w:tcW w:w="236" w:type="dxa"/>
             <w:shd w:val="clear" w:color="auto" w:fill="auto"/>
             <w:noWrap/>
             <w:vAlign w:val="center"/>
             <w:hideMark/>
+          </w:tcPr>
+          <w:p>
+            <w:pPr>
+              <w:jc w:val="center"/>
+              <w:cnfStyle w:val="000000000000" w:firstRow="0" w:lastRow="0" w:firstColumn="0" w:lastColumn="0" w:oddVBand="0" w:evenVBand="0" w:oddHBand="0" w:evenHBand="0" w:firstRowFirstColumn="0" w:firstRowLastColumn="0" w:lastRowFirstColumn="0" w:lastRowLastColumn="0"/>
+            </w:pPr>
+          </w:p>
+        </w:tc>
+        <w:tc>
+          <w:tcPr>
+            <w:tcW w:w="222" w:type="dxa"/>
+            <w:shd w:val="clear" w:color="auto" w:fill="auto"/>
           </w:tcPr>
           <w:p>
             <w:pPr>
@@ -7270,7 +8142,7 @@
         <w:tc>
           <w:tcPr>
             <w:cnfStyle w:val="001000000000" w:firstRow="0" w:lastRow="0" w:firstColumn="1" w:lastColumn="0" w:oddVBand="0" w:evenVBand="0" w:oddHBand="0" w:evenHBand="0" w:firstRowFirstColumn="0" w:firstRowLastColumn="0" w:lastRowFirstColumn="0" w:lastRowLastColumn="0"/>
-            <w:tcW w:w="1659" w:type="dxa"/>
+            <w:tcW w:w="1656" w:type="dxa"/>
             <w:noWrap/>
             <w:hideMark/>
           </w:tcPr>
@@ -7285,7 +8157,7 @@
         </w:tc>
         <w:tc>
           <w:tcPr>
-            <w:tcW w:w="1299" w:type="dxa"/>
+            <w:tcW w:w="1228" w:type="dxa"/>
             <w:noWrap/>
             <w:vAlign w:val="center"/>
             <w:hideMark/>
@@ -7302,7 +8174,7 @@
         </w:tc>
         <w:tc>
           <w:tcPr>
-            <w:tcW w:w="1864" w:type="dxa"/>
+            <w:tcW w:w="1756" w:type="dxa"/>
             <w:noWrap/>
             <w:vAlign w:val="center"/>
             <w:hideMark/>
@@ -7330,7 +8202,7 @@
         </w:tc>
         <w:tc>
           <w:tcPr>
-            <w:tcW w:w="1817" w:type="dxa"/>
+            <w:tcW w:w="1712" w:type="dxa"/>
             <w:noWrap/>
             <w:vAlign w:val="center"/>
             <w:hideMark/>
@@ -7347,7 +8219,7 @@
         </w:tc>
         <w:tc>
           <w:tcPr>
-            <w:tcW w:w="1222" w:type="dxa"/>
+            <w:tcW w:w="1157" w:type="dxa"/>
             <w:shd w:val="clear" w:color="auto" w:fill="FFFFFF" w:themeFill="background1"/>
             <w:noWrap/>
             <w:vAlign w:val="center"/>
@@ -7362,10 +8234,22 @@
         </w:tc>
         <w:tc>
           <w:tcPr>
-            <w:tcW w:w="1176" w:type="dxa"/>
+            <w:tcW w:w="236" w:type="dxa"/>
             <w:shd w:val="clear" w:color="auto" w:fill="auto"/>
             <w:noWrap/>
             <w:hideMark/>
+          </w:tcPr>
+          <w:p>
+            <w:pPr>
+              <w:jc w:val="center"/>
+              <w:cnfStyle w:val="000000100000" w:firstRow="0" w:lastRow="0" w:firstColumn="0" w:lastColumn="0" w:oddVBand="0" w:evenVBand="0" w:oddHBand="1" w:evenHBand="0" w:firstRowFirstColumn="0" w:firstRowLastColumn="0" w:lastRowFirstColumn="0" w:lastRowLastColumn="0"/>
+            </w:pPr>
+          </w:p>
+        </w:tc>
+        <w:tc>
+          <w:tcPr>
+            <w:tcW w:w="222" w:type="dxa"/>
+            <w:shd w:val="clear" w:color="auto" w:fill="auto"/>
           </w:tcPr>
           <w:p>
             <w:pPr>
@@ -8301,7 +9185,6 @@
                 <w:color w:val="FFFFFF" w:themeColor="background1"/>
               </w:rPr>
             </w:pPr>
-            <w:proofErr w:type="spellStart"/>
             <w:r>
               <w:rPr>
                 <w:b/>
@@ -8310,7 +9193,6 @@
               </w:rPr>
               <w:t>Rosbot</w:t>
             </w:r>
-            <w:proofErr w:type="spellEnd"/>
           </w:p>
         </w:tc>
         <w:tc>
@@ -8446,11 +9328,9 @@
             <w:pPr>
               <w:jc w:val="center"/>
             </w:pPr>
-            <w:proofErr w:type="spellStart"/>
             <w:r>
               <w:t>Rosbot</w:t>
             </w:r>
-            <w:proofErr w:type="spellEnd"/>
           </w:p>
         </w:tc>
         <w:tc>
@@ -8893,6 +9773,8 @@
             </w:r>
           </w:p>
         </w:tc>
+        <w:bookmarkStart w:id="1" w:name="_GoBack"/>
+        <w:bookmarkEnd w:id="1"/>
       </w:tr>
       <w:tr>
         <w:trPr>
@@ -9030,7 +9912,6 @@
                 <w:color w:val="FFFFFF" w:themeColor="background1"/>
               </w:rPr>
             </w:pPr>
-            <w:proofErr w:type="spellStart"/>
             <w:r>
               <w:rPr>
                 <w:b/>
@@ -9039,7 +9920,6 @@
               </w:rPr>
               <w:t>Rosbot</w:t>
             </w:r>
-            <w:proofErr w:type="spellEnd"/>
           </w:p>
         </w:tc>
         <w:tc>
@@ -9175,11 +10055,9 @@
             <w:pPr>
               <w:jc w:val="center"/>
             </w:pPr>
-            <w:proofErr w:type="spellStart"/>
             <w:r>
               <w:t>Rosbot</w:t>
             </w:r>
-            <w:proofErr w:type="spellEnd"/>
           </w:p>
         </w:tc>
         <w:tc>
@@ -9739,7 +10617,6 @@
                 <w:color w:val="FFFFFF" w:themeColor="background1"/>
               </w:rPr>
             </w:pPr>
-            <w:proofErr w:type="spellStart"/>
             <w:r>
               <w:rPr>
                 <w:b/>
@@ -9748,7 +10625,6 @@
               </w:rPr>
               <w:t>Rosbot</w:t>
             </w:r>
-            <w:proofErr w:type="spellEnd"/>
           </w:p>
         </w:tc>
         <w:tc>
@@ -9884,11 +10760,9 @@
             <w:pPr>
               <w:jc w:val="center"/>
             </w:pPr>
-            <w:proofErr w:type="spellStart"/>
             <w:r>
               <w:t>Rosbot</w:t>
             </w:r>
-            <w:proofErr w:type="spellEnd"/>
           </w:p>
         </w:tc>
         <w:tc>
@@ -10578,11 +11452,9 @@
             <w:pPr>
               <w:jc w:val="center"/>
             </w:pPr>
-            <w:proofErr w:type="spellStart"/>
             <w:r>
               <w:t>Rosbot</w:t>
             </w:r>
-            <w:proofErr w:type="spellEnd"/>
           </w:p>
         </w:tc>
         <w:tc>
@@ -11925,7 +12797,6 @@
                 <w:color w:val="FFFFFF" w:themeColor="background1"/>
               </w:rPr>
             </w:pPr>
-            <w:proofErr w:type="spellStart"/>
             <w:r>
               <w:rPr>
                 <w:b/>
@@ -11934,7 +12805,6 @@
               </w:rPr>
               <w:t>Rosbot</w:t>
             </w:r>
-            <w:proofErr w:type="spellEnd"/>
           </w:p>
         </w:tc>
         <w:tc>
@@ -12070,11 +12940,9 @@
             <w:pPr>
               <w:jc w:val="center"/>
             </w:pPr>
-            <w:proofErr w:type="spellStart"/>
             <w:r>
               <w:t>Rosbot</w:t>
             </w:r>
-            <w:proofErr w:type="spellEnd"/>
           </w:p>
         </w:tc>
         <w:tc>
@@ -12634,7 +13502,6 @@
                 <w:color w:val="FFFFFF" w:themeColor="background1"/>
               </w:rPr>
             </w:pPr>
-            <w:proofErr w:type="spellStart"/>
             <w:r>
               <w:rPr>
                 <w:b/>
@@ -12643,7 +13510,6 @@
               </w:rPr>
               <w:t>Rosbot</w:t>
             </w:r>
-            <w:proofErr w:type="spellEnd"/>
           </w:p>
         </w:tc>
         <w:tc>
@@ -12779,11 +13645,9 @@
             <w:pPr>
               <w:jc w:val="center"/>
             </w:pPr>
-            <w:proofErr w:type="spellStart"/>
             <w:r>
               <w:t>Rosbot</w:t>
             </w:r>
-            <w:proofErr w:type="spellEnd"/>
           </w:p>
         </w:tc>
         <w:tc>
@@ -13343,7 +14207,6 @@
                 <w:color w:val="FFFFFF" w:themeColor="background1"/>
               </w:rPr>
             </w:pPr>
-            <w:proofErr w:type="spellStart"/>
             <w:r>
               <w:rPr>
                 <w:b/>
@@ -13352,7 +14215,6 @@
               </w:rPr>
               <w:t>Rosbot</w:t>
             </w:r>
-            <w:proofErr w:type="spellEnd"/>
           </w:p>
         </w:tc>
         <w:tc>
@@ -13491,7 +14353,6 @@
                 <w:u w:val="single"/>
               </w:rPr>
             </w:pPr>
-            <w:proofErr w:type="spellStart"/>
             <w:r>
               <w:rPr>
                 <w:color w:val="FF0000"/>
@@ -13499,7 +14360,6 @@
               </w:rPr>
               <w:t>Rosbot</w:t>
             </w:r>
-            <w:proofErr w:type="spellEnd"/>
           </w:p>
         </w:tc>
         <w:tc>
@@ -14208,11 +15068,9 @@
             <w:pPr>
               <w:jc w:val="center"/>
             </w:pPr>
-            <w:proofErr w:type="spellStart"/>
             <w:r>
               <w:t>Rosbot</w:t>
             </w:r>
-            <w:proofErr w:type="spellEnd"/>
           </w:p>
         </w:tc>
         <w:tc>
@@ -14658,6 +15516,9 @@
     </w:p>
     <w:p>
       <w:r>
+        <w:rPr>
+          <w:noProof/>
+        </w:rPr>
         <w:lastRenderedPageBreak/>
         <w:drawing>
           <wp:inline distT="0" distB="0" distL="0" distR="0" wp14:anchorId="04539BA6" wp14:editId="3A1C9E0C">
@@ -14711,6 +15572,9 @@
     </w:p>
     <w:p>
       <w:r>
+        <w:rPr>
+          <w:noProof/>
+        </w:rPr>
         <w:lastRenderedPageBreak/>
         <w:drawing>
           <wp:inline distT="0" distB="0" distL="0" distR="0" wp14:anchorId="1B3E9055" wp14:editId="4A33C107">
@@ -14769,6 +15633,9 @@
     <w:p/>
     <w:p>
       <w:r>
+        <w:rPr>
+          <w:noProof/>
+        </w:rPr>
         <w:lastRenderedPageBreak/>
         <w:drawing>
           <wp:inline distT="0" distB="0" distL="0" distR="0" wp14:anchorId="3E811391" wp14:editId="78D87C56">
@@ -14828,6 +15695,9 @@
     <w:p/>
     <w:p>
       <w:r>
+        <w:rPr>
+          <w:noProof/>
+        </w:rPr>
         <w:lastRenderedPageBreak/>
         <w:drawing>
           <wp:inline distT="0" distB="0" distL="0" distR="0" wp14:anchorId="2426E734" wp14:editId="03808864">
@@ -14887,6 +15757,9 @@
     <w:p/>
     <w:p>
       <w:r>
+        <w:rPr>
+          <w:noProof/>
+        </w:rPr>
         <w:lastRenderedPageBreak/>
         <w:drawing>
           <wp:inline distT="0" distB="0" distL="0" distR="0" wp14:anchorId="74FD1747" wp14:editId="2C72EC6A">
@@ -15201,6 +16074,9 @@
               <w:jc w:val="center"/>
             </w:pPr>
             <w:r>
+              <w:rPr>
+                <w:noProof/>
+              </w:rPr>
               <mc:AlternateContent>
                 <mc:Choice Requires="wps">
                   <w:drawing>
@@ -15765,11 +16641,9 @@
             <w:pPr>
               <w:jc w:val="center"/>
             </w:pPr>
-            <w:proofErr w:type="spellStart"/>
             <w:r>
               <w:t>Rosbot</w:t>
             </w:r>
-            <w:proofErr w:type="spellEnd"/>
           </w:p>
         </w:tc>
         <w:tc>
@@ -15852,11 +16726,9 @@
             <w:pPr>
               <w:jc w:val="center"/>
             </w:pPr>
-            <w:proofErr w:type="spellStart"/>
             <w:r>
               <w:t>Rosbot</w:t>
             </w:r>
-            <w:proofErr w:type="spellEnd"/>
           </w:p>
         </w:tc>
         <w:tc>
@@ -16428,11 +17300,9 @@
             <w:pPr>
               <w:jc w:val="center"/>
             </w:pPr>
-            <w:proofErr w:type="spellStart"/>
             <w:r>
               <w:t>Rosbot</w:t>
             </w:r>
-            <w:proofErr w:type="spellEnd"/>
           </w:p>
         </w:tc>
         <w:tc>
@@ -16515,11 +17385,9 @@
             <w:pPr>
               <w:jc w:val="center"/>
             </w:pPr>
-            <w:proofErr w:type="spellStart"/>
             <w:r>
               <w:t>Rosbot</w:t>
             </w:r>
-            <w:proofErr w:type="spellEnd"/>
           </w:p>
         </w:tc>
         <w:tc>
@@ -17091,11 +17959,9 @@
             <w:pPr>
               <w:jc w:val="center"/>
             </w:pPr>
-            <w:proofErr w:type="spellStart"/>
             <w:r>
               <w:t>Rosbot</w:t>
             </w:r>
-            <w:proofErr w:type="spellEnd"/>
           </w:p>
         </w:tc>
         <w:tc>
@@ -17178,11 +18044,9 @@
             <w:pPr>
               <w:jc w:val="center"/>
             </w:pPr>
-            <w:proofErr w:type="spellStart"/>
             <w:r>
               <w:t>Rosbot</w:t>
             </w:r>
-            <w:proofErr w:type="spellEnd"/>
           </w:p>
         </w:tc>
         <w:tc>
@@ -17761,11 +18625,9 @@
             <w:pPr>
               <w:jc w:val="center"/>
             </w:pPr>
-            <w:proofErr w:type="spellStart"/>
             <w:r>
               <w:t>Rosbot</w:t>
             </w:r>
-            <w:proofErr w:type="spellEnd"/>
           </w:p>
         </w:tc>
         <w:tc>
@@ -18947,11 +19809,9 @@
             <w:pPr>
               <w:jc w:val="center"/>
             </w:pPr>
-            <w:proofErr w:type="spellStart"/>
             <w:r>
               <w:t>Rosbot</w:t>
             </w:r>
-            <w:proofErr w:type="spellEnd"/>
           </w:p>
         </w:tc>
         <w:tc>
@@ -19034,11 +19894,9 @@
             <w:pPr>
               <w:jc w:val="center"/>
             </w:pPr>
-            <w:proofErr w:type="spellStart"/>
             <w:r>
               <w:t>Rosbot</w:t>
             </w:r>
-            <w:proofErr w:type="spellEnd"/>
           </w:p>
         </w:tc>
         <w:tc>
@@ -19610,11 +20468,9 @@
             <w:pPr>
               <w:jc w:val="center"/>
             </w:pPr>
-            <w:proofErr w:type="spellStart"/>
             <w:r>
               <w:t>Rosbot</w:t>
             </w:r>
-            <w:proofErr w:type="spellEnd"/>
           </w:p>
         </w:tc>
         <w:tc>
@@ -19697,11 +20553,9 @@
             <w:pPr>
               <w:jc w:val="center"/>
             </w:pPr>
-            <w:proofErr w:type="spellStart"/>
             <w:r>
               <w:t>Rosbot</w:t>
             </w:r>
-            <w:proofErr w:type="spellEnd"/>
           </w:p>
         </w:tc>
         <w:tc>
@@ -20273,11 +21127,9 @@
             <w:pPr>
               <w:jc w:val="center"/>
             </w:pPr>
-            <w:proofErr w:type="spellStart"/>
             <w:r>
               <w:t>Rosbot</w:t>
             </w:r>
-            <w:proofErr w:type="spellEnd"/>
           </w:p>
         </w:tc>
         <w:tc>
@@ -20360,11 +21212,9 @@
             <w:pPr>
               <w:jc w:val="center"/>
             </w:pPr>
-            <w:proofErr w:type="spellStart"/>
             <w:r>
               <w:t>Rosbot</w:t>
             </w:r>
-            <w:proofErr w:type="spellEnd"/>
           </w:p>
         </w:tc>
         <w:tc>
@@ -20943,11 +21793,9 @@
             <w:pPr>
               <w:jc w:val="center"/>
             </w:pPr>
-            <w:proofErr w:type="spellStart"/>
             <w:r>
               <w:t>Rosbot</w:t>
             </w:r>
-            <w:proofErr w:type="spellEnd"/>
           </w:p>
         </w:tc>
         <w:tc>
@@ -22088,11 +22936,9 @@
             <w:pPr>
               <w:jc w:val="center"/>
             </w:pPr>
-            <w:proofErr w:type="spellStart"/>
             <w:r>
               <w:t>Rosbot</w:t>
             </w:r>
-            <w:proofErr w:type="spellEnd"/>
           </w:p>
         </w:tc>
         <w:tc>
@@ -22175,11 +23021,9 @@
             <w:pPr>
               <w:jc w:val="center"/>
             </w:pPr>
-            <w:proofErr w:type="spellStart"/>
             <w:r>
               <w:t>Rosbot</w:t>
             </w:r>
-            <w:proofErr w:type="spellEnd"/>
           </w:p>
         </w:tc>
         <w:tc>
@@ -22751,11 +23595,9 @@
             <w:pPr>
               <w:jc w:val="center"/>
             </w:pPr>
-            <w:proofErr w:type="spellStart"/>
             <w:r>
               <w:t>Rosbot</w:t>
             </w:r>
-            <w:proofErr w:type="spellEnd"/>
           </w:p>
         </w:tc>
         <w:tc>
@@ -22838,11 +23680,9 @@
             <w:pPr>
               <w:jc w:val="center"/>
             </w:pPr>
-            <w:proofErr w:type="spellStart"/>
             <w:r>
               <w:t>Rosbot</w:t>
             </w:r>
-            <w:proofErr w:type="spellEnd"/>
           </w:p>
         </w:tc>
         <w:tc>
@@ -23414,11 +24254,9 @@
             <w:pPr>
               <w:jc w:val="center"/>
             </w:pPr>
-            <w:proofErr w:type="spellStart"/>
             <w:r>
               <w:t>Rosbot</w:t>
             </w:r>
-            <w:proofErr w:type="spellEnd"/>
           </w:p>
         </w:tc>
         <w:tc>
@@ -23501,11 +24339,9 @@
             <w:pPr>
               <w:jc w:val="center"/>
             </w:pPr>
-            <w:proofErr w:type="spellStart"/>
             <w:r>
               <w:t>Rosbot</w:t>
             </w:r>
-            <w:proofErr w:type="spellEnd"/>
           </w:p>
         </w:tc>
         <w:tc>
@@ -24084,11 +24920,9 @@
             <w:pPr>
               <w:jc w:val="center"/>
             </w:pPr>
-            <w:proofErr w:type="spellStart"/>
             <w:r>
               <w:t>Rosbot</w:t>
             </w:r>
-            <w:proofErr w:type="spellEnd"/>
           </w:p>
         </w:tc>
         <w:tc>
@@ -24903,6 +25737,7 @@
   <w:style w:type="character" w:default="1" w:styleId="Fuentedeprrafopredeter">
     <w:name w:val="Default Paragraph Font"/>
     <w:uiPriority w:val="1"/>
+    <w:semiHidden/>
     <w:unhideWhenUsed/>
   </w:style>
   <w:style w:type="table" w:default="1" w:styleId="Tablanormal">

</xml_diff>